<commit_message>
updated with changes to the portfolio sections
</commit_message>
<xml_diff>
--- a/portfolio/midterm-portfolio-checklist.docx
+++ b/portfolio/midterm-portfolio-checklist.docx
@@ -1,46 +1,47 @@
 
 <file path=word/document.xml><?xml version="1.0" encoding="utf-8"?>
-<w:document xmlns:wpc="http://schemas.microsoft.com/office/word/2010/wordprocessingCanvas" xmlns:cx="http://schemas.microsoft.com/office/drawing/2014/chartex" xmlns:cx1="http://schemas.microsoft.com/office/drawing/2015/9/8/chartex" xmlns:cx2="http://schemas.microsoft.com/office/drawing/2015/10/21/chartex" xmlns:cx3="http://schemas.microsoft.com/office/drawing/2016/5/9/chartex" xmlns:cx4="http://schemas.microsoft.com/office/drawing/2016/5/10/chartex" xmlns:cx5="http://schemas.microsoft.com/office/drawing/2016/5/11/chartex" xmlns:cx6="http://schemas.microsoft.com/office/drawing/2016/5/12/chartex" xmlns:cx7="http://schemas.microsoft.com/office/drawing/2016/5/13/chartex" xmlns:cx8="http://schemas.microsoft.com/office/drawing/2016/5/14/chartex" xmlns:mc="http://schemas.openxmlformats.org/markup-compatibility/2006" xmlns:aink="http://schemas.microsoft.com/office/drawing/2016/ink" xmlns:am3d="http://schemas.microsoft.com/office/drawing/2017/model3d" xmlns:o="urn:schemas-microsoft-com:office:office" xmlns:oel="http://schemas.microsoft.com/office/2019/extlst" xmlns:r="http://schemas.openxmlformats.org/officeDocument/2006/relationships" xmlns:m="http://schemas.openxmlformats.org/officeDocument/2006/math" xmlns:v="urn:schemas-microsoft-com:vml" xmlns:wp14="http://schemas.microsoft.com/office/word/2010/wordprocessingDrawing" xmlns:wp="http://schemas.openxmlformats.org/drawingml/2006/wordprocessingDrawing" xmlns:w10="urn:schemas-microsoft-com:office:word" xmlns:w="http://schemas.openxmlformats.org/wordprocessingml/2006/main" xmlns:w14="http://schemas.microsoft.com/office/word/2010/wordml" xmlns:w15="http://schemas.microsoft.com/office/word/2012/wordml" xmlns:w16cex="http://schemas.microsoft.com/office/word/2018/wordml/cex" xmlns:w16cid="http://schemas.microsoft.com/office/word/2016/wordml/cid" xmlns:w16="http://schemas.microsoft.com/office/word/2018/wordml" xmlns:w16du="http://schemas.microsoft.com/office/word/2023/wordml/word16du" xmlns:w16sdtdh="http://schemas.microsoft.com/office/word/2020/wordml/sdtdatahash" xmlns:w16se="http://schemas.microsoft.com/office/word/2015/wordml/symex" xmlns:wpg="http://schemas.microsoft.com/office/word/2010/wordprocessingGroup" xmlns:wpi="http://schemas.microsoft.com/office/word/2010/wordprocessingInk" xmlns:wne="http://schemas.microsoft.com/office/word/2006/wordml" xmlns:wps="http://schemas.microsoft.com/office/word/2010/wordprocessingShape" mc:Ignorable="w14 w15 w16se w16cid w16 w16cex w16sdtdh w16du wp14">
+<w:document xmlns:wpc="http://schemas.microsoft.com/office/word/2010/wordprocessingCanvas" xmlns:cx="http://schemas.microsoft.com/office/drawing/2014/chartex" xmlns:cx1="http://schemas.microsoft.com/office/drawing/2015/9/8/chartex" xmlns:cx2="http://schemas.microsoft.com/office/drawing/2015/10/21/chartex" xmlns:cx3="http://schemas.microsoft.com/office/drawing/2016/5/9/chartex" xmlns:cx4="http://schemas.microsoft.com/office/drawing/2016/5/10/chartex" xmlns:cx5="http://schemas.microsoft.com/office/drawing/2016/5/11/chartex" xmlns:cx6="http://schemas.microsoft.com/office/drawing/2016/5/12/chartex" xmlns:cx7="http://schemas.microsoft.com/office/drawing/2016/5/13/chartex" xmlns:cx8="http://schemas.microsoft.com/office/drawing/2016/5/14/chartex" xmlns:mc="http://schemas.openxmlformats.org/markup-compatibility/2006" xmlns:aink="http://schemas.microsoft.com/office/drawing/2016/ink" xmlns:am3d="http://schemas.microsoft.com/office/drawing/2017/model3d" xmlns:o="urn:schemas-microsoft-com:office:office" xmlns:oel="http://schemas.microsoft.com/office/2019/extlst" xmlns:r="http://schemas.openxmlformats.org/officeDocument/2006/relationships" xmlns:m="http://schemas.openxmlformats.org/officeDocument/2006/math" xmlns:v="urn:schemas-microsoft-com:vml" xmlns:wp14="http://schemas.microsoft.com/office/word/2010/wordprocessingDrawing" xmlns:wp="http://schemas.openxmlformats.org/drawingml/2006/wordprocessingDrawing" xmlns:w10="urn:schemas-microsoft-com:office:word" xmlns:w="http://schemas.openxmlformats.org/wordprocessingml/2006/main" xmlns:w14="http://schemas.microsoft.com/office/word/2010/wordml" xmlns:w15="http://schemas.microsoft.com/office/word/2012/wordml" xmlns:w16cex="http://schemas.microsoft.com/office/word/2018/wordml/cex" xmlns:w16cid="http://schemas.microsoft.com/office/word/2016/wordml/cid" xmlns:w16="http://schemas.microsoft.com/office/word/2018/wordml" xmlns:w16du="http://schemas.microsoft.com/office/word/2023/wordml/word16du" xmlns:w16sdtdh="http://schemas.microsoft.com/office/word/2020/wordml/sdtdatahash" xmlns:w16sdtfl="http://schemas.microsoft.com/office/word/2024/wordml/sdtformatlock" xmlns:w16se="http://schemas.microsoft.com/office/word/2015/wordml/symex" xmlns:wpg="http://schemas.microsoft.com/office/word/2010/wordprocessingGroup" xmlns:wpi="http://schemas.microsoft.com/office/word/2010/wordprocessingInk" xmlns:wne="http://schemas.microsoft.com/office/word/2006/wordml" xmlns:wps="http://schemas.microsoft.com/office/word/2010/wordprocessingShape" mc:Ignorable="w14 w15 w16se w16cid w16 w16cex w16sdtdh w16sdtfl w16du wp14">
   <w:body>
     <w:tbl>
       <w:tblPr>
         <w:tblStyle w:val="TableGrid"/>
-        <w:tblW w:w="0" w:type="auto"/>
+        <w:tblW w:w="11250" w:type="dxa"/>
+        <w:tblInd w:w="-995" w:type="dxa"/>
         <w:tblLook w:val="04A0" w:firstRow="1" w:lastRow="0" w:firstColumn="1" w:lastColumn="0" w:noHBand="0" w:noVBand="1"/>
       </w:tblPr>
       <w:tblGrid>
-        <w:gridCol w:w="4675"/>
-        <w:gridCol w:w="4675"/>
+        <w:gridCol w:w="5670"/>
+        <w:gridCol w:w="5580"/>
       </w:tblGrid>
       <w:tr>
         <w:tc>
           <w:tcPr>
-            <w:tcW w:w="4675" w:type="dxa"/>
+            <w:tcW w:w="5670" w:type="dxa"/>
           </w:tcPr>
           <w:p>
             <w:pPr>
               <w:numPr>
                 <w:ilvl w:val="0"/>
-                <w:numId w:val="1"/>
-              </w:numPr>
-              <w:rPr>
-                <w:sz w:val="20"/>
-                <w:szCs w:val="20"/>
+                <w:numId w:val="6"/>
+              </w:numPr>
+              <w:rPr>
+                <w:sz w:val="17"/>
+                <w:szCs w:val="17"/>
               </w:rPr>
             </w:pPr>
             <w:r>
               <w:rPr>
                 <w:b/>
                 <w:bCs/>
-                <w:sz w:val="20"/>
-                <w:szCs w:val="20"/>
+                <w:sz w:val="17"/>
+                <w:szCs w:val="17"/>
               </w:rPr>
               <w:t>WD-1:</w:t>
             </w:r>
             <w:r>
               <w:rPr>
-                <w:sz w:val="20"/>
-                <w:szCs w:val="20"/>
+                <w:sz w:val="17"/>
+                <w:szCs w:val="17"/>
               </w:rPr>
               <w:t xml:space="preserve"> I can import data from a variety of formats </w:t>
             </w:r>
@@ -49,62 +50,83 @@
             <w:pPr>
               <w:numPr>
                 <w:ilvl w:val="1"/>
-                <w:numId w:val="2"/>
-              </w:numPr>
-              <w:rPr>
-                <w:sz w:val="20"/>
-                <w:szCs w:val="20"/>
-              </w:rPr>
-            </w:pPr>
-            <w:r>
-              <w:rPr>
-                <w:sz w:val="20"/>
-                <w:szCs w:val="20"/>
-              </w:rPr>
-              <w:t>csv</w:t>
-            </w:r>
-          </w:p>
-          <w:p>
-            <w:pPr>
-              <w:numPr>
-                <w:ilvl w:val="1"/>
-                <w:numId w:val="3"/>
-              </w:numPr>
-              <w:rPr>
-                <w:sz w:val="20"/>
-                <w:szCs w:val="20"/>
-              </w:rPr>
-            </w:pPr>
-            <w:r>
-              <w:rPr>
-                <w:sz w:val="20"/>
-                <w:szCs w:val="20"/>
+                <w:numId w:val="6"/>
+              </w:numPr>
+              <w:rPr>
+                <w:sz w:val="17"/>
+                <w:szCs w:val="17"/>
+              </w:rPr>
+            </w:pPr>
+            <w:r>
+              <w:rPr>
+                <w:sz w:val="17"/>
+                <w:szCs w:val="17"/>
+              </w:rPr>
+              <w:t>.c</w:t>
+            </w:r>
+            <w:r>
+              <w:rPr>
+                <w:sz w:val="17"/>
+                <w:szCs w:val="17"/>
+              </w:rPr>
+              <w:t>sv</w:t>
+            </w:r>
+            <w:r>
+              <w:rPr>
+                <w:sz w:val="17"/>
+                <w:szCs w:val="17"/>
+              </w:rPr>
+              <w:t xml:space="preserve"> Example 1</w:t>
+            </w:r>
+          </w:p>
+          <w:p>
+            <w:pPr>
+              <w:numPr>
+                <w:ilvl w:val="1"/>
+                <w:numId w:val="6"/>
+              </w:numPr>
+              <w:rPr>
+                <w:sz w:val="17"/>
+                <w:szCs w:val="17"/>
+              </w:rPr>
+            </w:pPr>
+            <w:r>
+              <w:rPr>
+                <w:sz w:val="17"/>
+                <w:szCs w:val="17"/>
+              </w:rPr>
+              <w:t>.csv Example 2</w:t>
+            </w:r>
+          </w:p>
+          <w:p>
+            <w:pPr>
+              <w:numPr>
+                <w:ilvl w:val="1"/>
+                <w:numId w:val="6"/>
+              </w:numPr>
+              <w:rPr>
+                <w:sz w:val="17"/>
+                <w:szCs w:val="17"/>
+              </w:rPr>
+            </w:pPr>
+            <w:r>
+              <w:rPr>
+                <w:sz w:val="17"/>
+                <w:szCs w:val="17"/>
+              </w:rPr>
+              <w:t>.</w:t>
+            </w:r>
+            <w:r>
+              <w:rPr>
+                <w:sz w:val="17"/>
+                <w:szCs w:val="17"/>
               </w:rPr>
               <w:t>xlsx</w:t>
             </w:r>
-          </w:p>
-          <w:p>
-            <w:pPr>
-              <w:numPr>
-                <w:ilvl w:val="1"/>
-                <w:numId w:val="4"/>
-              </w:numPr>
-              <w:rPr>
-                <w:sz w:val="20"/>
-                <w:szCs w:val="20"/>
-              </w:rPr>
-            </w:pPr>
-            <w:r>
-              <w:rPr>
-                <w:sz w:val="20"/>
-                <w:szCs w:val="20"/>
-              </w:rPr>
-              <w:t>txt</w:t>
-            </w:r>
-            <w:r>
-              <w:rPr>
-                <w:sz w:val="20"/>
-                <w:szCs w:val="20"/>
+            <w:r>
+              <w:rPr>
+                <w:sz w:val="17"/>
+                <w:szCs w:val="17"/>
               </w:rPr>
               <w:br/>
             </w:r>
@@ -113,33 +135,90 @@
             <w:pPr>
               <w:numPr>
                 <w:ilvl w:val="0"/>
-                <w:numId w:val="1"/>
-              </w:numPr>
-              <w:rPr>
-                <w:sz w:val="20"/>
-                <w:szCs w:val="20"/>
+                <w:numId w:val="6"/>
+              </w:numPr>
+              <w:rPr>
+                <w:sz w:val="17"/>
+                <w:szCs w:val="17"/>
               </w:rPr>
             </w:pPr>
             <w:r>
               <w:rPr>
                 <w:b/>
                 <w:bCs/>
-                <w:sz w:val="20"/>
-                <w:szCs w:val="20"/>
+                <w:sz w:val="17"/>
+                <w:szCs w:val="17"/>
               </w:rPr>
               <w:t>WD-2:</w:t>
             </w:r>
             <w:r>
               <w:rPr>
-                <w:sz w:val="20"/>
-                <w:szCs w:val="20"/>
+                <w:sz w:val="17"/>
+                <w:szCs w:val="17"/>
               </w:rPr>
               <w:t xml:space="preserve"> I can select necessary columns from a dataset.</w:t>
             </w:r>
-            <w:r>
-              <w:rPr>
-                <w:sz w:val="20"/>
-                <w:szCs w:val="20"/>
+          </w:p>
+          <w:p>
+            <w:pPr>
+              <w:numPr>
+                <w:ilvl w:val="1"/>
+                <w:numId w:val="6"/>
+              </w:numPr>
+              <w:rPr>
+                <w:sz w:val="17"/>
+                <w:szCs w:val="17"/>
+              </w:rPr>
+            </w:pPr>
+            <w:r>
+              <w:rPr>
+                <w:sz w:val="17"/>
+                <w:szCs w:val="17"/>
+              </w:rPr>
+              <w:t>Specified Columns</w:t>
+            </w:r>
+          </w:p>
+          <w:p>
+            <w:pPr>
+              <w:numPr>
+                <w:ilvl w:val="1"/>
+                <w:numId w:val="6"/>
+              </w:numPr>
+              <w:rPr>
+                <w:sz w:val="17"/>
+                <w:szCs w:val="17"/>
+              </w:rPr>
+            </w:pPr>
+            <w:r>
+              <w:rPr>
+                <w:sz w:val="17"/>
+                <w:szCs w:val="17"/>
+              </w:rPr>
+              <w:t>Remove Columns</w:t>
+            </w:r>
+          </w:p>
+          <w:p>
+            <w:pPr>
+              <w:numPr>
+                <w:ilvl w:val="1"/>
+                <w:numId w:val="6"/>
+              </w:numPr>
+              <w:rPr>
+                <w:sz w:val="17"/>
+                <w:szCs w:val="17"/>
+              </w:rPr>
+            </w:pPr>
+            <w:r>
+              <w:rPr>
+                <w:sz w:val="17"/>
+                <w:szCs w:val="17"/>
+              </w:rPr>
+              <w:t>Based on Logical Values</w:t>
+            </w:r>
+            <w:r>
+              <w:rPr>
+                <w:sz w:val="17"/>
+                <w:szCs w:val="17"/>
               </w:rPr>
               <w:br/>
             </w:r>
@@ -148,42 +227,42 @@
             <w:pPr>
               <w:numPr>
                 <w:ilvl w:val="0"/>
-                <w:numId w:val="1"/>
-              </w:numPr>
-              <w:rPr>
-                <w:sz w:val="20"/>
-                <w:szCs w:val="20"/>
+                <w:numId w:val="6"/>
+              </w:numPr>
+              <w:rPr>
+                <w:sz w:val="17"/>
+                <w:szCs w:val="17"/>
               </w:rPr>
             </w:pPr>
             <w:r>
               <w:rPr>
                 <w:b/>
                 <w:bCs/>
-                <w:sz w:val="20"/>
-                <w:szCs w:val="20"/>
+                <w:sz w:val="17"/>
+                <w:szCs w:val="17"/>
               </w:rPr>
               <w:t>WD-3:</w:t>
             </w:r>
             <w:r>
               <w:rPr>
-                <w:sz w:val="20"/>
-                <w:szCs w:val="20"/>
+                <w:sz w:val="17"/>
+                <w:szCs w:val="17"/>
               </w:rPr>
               <w:t xml:space="preserve"> I can filter rows from a </w:t>
             </w:r>
             <w:proofErr w:type="spellStart"/>
             <w:r>
               <w:rPr>
-                <w:sz w:val="20"/>
-                <w:szCs w:val="20"/>
+                <w:sz w:val="17"/>
+                <w:szCs w:val="17"/>
               </w:rPr>
               <w:t>dataframe</w:t>
             </w:r>
             <w:proofErr w:type="spellEnd"/>
             <w:r>
               <w:rPr>
-                <w:sz w:val="20"/>
-                <w:szCs w:val="20"/>
+                <w:sz w:val="17"/>
+                <w:szCs w:val="17"/>
               </w:rPr>
               <w:t xml:space="preserve"> for a variety of data types (e.g., numeric, integer, character, factor, date).</w:t>
             </w:r>
@@ -192,20 +271,27 @@
             <w:pPr>
               <w:numPr>
                 <w:ilvl w:val="1"/>
-                <w:numId w:val="5"/>
-              </w:numPr>
-              <w:rPr>
-                <w:sz w:val="20"/>
-                <w:szCs w:val="20"/>
-              </w:rPr>
-            </w:pPr>
-            <w:r>
-              <w:rPr>
-                <w:sz w:val="20"/>
-                <w:szCs w:val="20"/>
+                <w:numId w:val="6"/>
+              </w:numPr>
+              <w:rPr>
+                <w:sz w:val="17"/>
+                <w:szCs w:val="17"/>
+              </w:rPr>
+            </w:pPr>
+            <w:r>
+              <w:rPr>
+                <w:sz w:val="17"/>
+                <w:szCs w:val="17"/>
               </w:rPr>
               <w:t>Numeric</w:t>
             </w:r>
+            <w:r>
+              <w:rPr>
+                <w:sz w:val="17"/>
+                <w:szCs w:val="17"/>
+              </w:rPr>
+              <w:t xml:space="preserve"> Example 1</w:t>
+            </w:r>
           </w:p>
           <w:p>
             <w:pPr>
@@ -214,416 +300,388 @@
                 <w:numId w:val="6"/>
               </w:numPr>
               <w:rPr>
-                <w:sz w:val="20"/>
-                <w:szCs w:val="20"/>
-              </w:rPr>
-            </w:pPr>
-            <w:r>
-              <w:rPr>
-                <w:sz w:val="20"/>
-                <w:szCs w:val="20"/>
+                <w:sz w:val="17"/>
+                <w:szCs w:val="17"/>
+              </w:rPr>
+            </w:pPr>
+            <w:r>
+              <w:rPr>
+                <w:sz w:val="17"/>
+                <w:szCs w:val="17"/>
+              </w:rPr>
+              <w:t xml:space="preserve">Numeric Example </w:t>
+            </w:r>
+            <w:r>
+              <w:rPr>
+                <w:sz w:val="17"/>
+                <w:szCs w:val="17"/>
+              </w:rPr>
+              <w:t>2</w:t>
+            </w:r>
+          </w:p>
+          <w:p>
+            <w:pPr>
+              <w:numPr>
+                <w:ilvl w:val="1"/>
+                <w:numId w:val="6"/>
+              </w:numPr>
+              <w:rPr>
+                <w:sz w:val="17"/>
+                <w:szCs w:val="17"/>
+              </w:rPr>
+            </w:pPr>
+            <w:r>
+              <w:rPr>
+                <w:sz w:val="17"/>
+                <w:szCs w:val="17"/>
               </w:rPr>
               <w:t>Character</w:t>
             </w:r>
-          </w:p>
-          <w:p>
-            <w:pPr>
-              <w:numPr>
-                <w:ilvl w:val="1"/>
-                <w:numId w:val="7"/>
-              </w:numPr>
-              <w:rPr>
-                <w:sz w:val="20"/>
-                <w:szCs w:val="20"/>
-              </w:rPr>
-            </w:pPr>
-            <w:r>
-              <w:rPr>
-                <w:sz w:val="20"/>
-                <w:szCs w:val="20"/>
-              </w:rPr>
-              <w:t>Factor</w:t>
-            </w:r>
-          </w:p>
-          <w:p>
-            <w:pPr>
-              <w:numPr>
-                <w:ilvl w:val="1"/>
-                <w:numId w:val="8"/>
-              </w:numPr>
-              <w:rPr>
-                <w:sz w:val="20"/>
-                <w:szCs w:val="20"/>
-              </w:rPr>
-            </w:pPr>
-            <w:r>
-              <w:rPr>
-                <w:sz w:val="20"/>
-                <w:szCs w:val="20"/>
-              </w:rPr>
-              <w:t>Date</w:t>
-            </w:r>
-            <w:r>
-              <w:rPr>
-                <w:sz w:val="20"/>
-                <w:szCs w:val="20"/>
-              </w:rPr>
-              <w:br/>
-            </w:r>
-          </w:p>
-          <w:p>
-            <w:pPr>
-              <w:numPr>
-                <w:ilvl w:val="0"/>
-                <w:numId w:val="1"/>
-              </w:numPr>
+            <w:r>
+              <w:rPr>
+                <w:sz w:val="17"/>
+                <w:szCs w:val="17"/>
+              </w:rPr>
+              <w:t xml:space="preserve"> Example 1</w:t>
+            </w:r>
+          </w:p>
+          <w:p>
+            <w:pPr>
+              <w:numPr>
+                <w:ilvl w:val="1"/>
+                <w:numId w:val="6"/>
+              </w:numPr>
+              <w:rPr>
+                <w:sz w:val="17"/>
+                <w:szCs w:val="17"/>
+              </w:rPr>
+            </w:pPr>
+            <w:r>
+              <w:rPr>
+                <w:sz w:val="17"/>
+                <w:szCs w:val="17"/>
+              </w:rPr>
+              <w:t>Character</w:t>
+            </w:r>
+            <w:r>
+              <w:rPr>
+                <w:sz w:val="17"/>
+                <w:szCs w:val="17"/>
+              </w:rPr>
+              <w:t xml:space="preserve"> Example </w:t>
+            </w:r>
+            <w:r>
+              <w:rPr>
+                <w:sz w:val="17"/>
+                <w:szCs w:val="17"/>
+              </w:rPr>
+              <w:t>2 (</w:t>
+            </w:r>
+            <w:proofErr w:type="spellStart"/>
+            <w:r>
               <w:rPr>
                 <w:b/>
                 <w:bCs/>
-                <w:sz w:val="20"/>
-                <w:szCs w:val="20"/>
-              </w:rPr>
-            </w:pPr>
+                <w:sz w:val="17"/>
+                <w:szCs w:val="17"/>
+              </w:rPr>
+              <w:t>stringr</w:t>
+            </w:r>
+            <w:proofErr w:type="spellEnd"/>
+            <w:r>
+              <w:rPr>
+                <w:sz w:val="17"/>
+                <w:szCs w:val="17"/>
+              </w:rPr>
+              <w:t>)</w:t>
+            </w:r>
+          </w:p>
+          <w:p>
+            <w:pPr>
+              <w:numPr>
+                <w:ilvl w:val="1"/>
+                <w:numId w:val="6"/>
+              </w:numPr>
+              <w:rPr>
+                <w:sz w:val="17"/>
+                <w:szCs w:val="17"/>
+              </w:rPr>
+            </w:pPr>
+            <w:r>
+              <w:rPr>
+                <w:sz w:val="17"/>
+                <w:szCs w:val="17"/>
+              </w:rPr>
+              <w:t>Date</w:t>
+            </w:r>
+            <w:r>
+              <w:rPr>
+                <w:sz w:val="17"/>
+                <w:szCs w:val="17"/>
+              </w:rPr>
+              <w:t xml:space="preserve"> (</w:t>
+            </w:r>
+            <w:proofErr w:type="spellStart"/>
             <w:r>
               <w:rPr>
                 <w:b/>
                 <w:bCs/>
-                <w:sz w:val="20"/>
-                <w:szCs w:val="20"/>
-              </w:rPr>
-              <w:t xml:space="preserve">WD-4: </w:t>
-            </w:r>
-            <w:r>
-              <w:rPr>
-                <w:sz w:val="20"/>
-                <w:szCs w:val="20"/>
-              </w:rPr>
-              <w:t xml:space="preserve">I can modify existing variables and create new variables in a </w:t>
-            </w:r>
-            <w:proofErr w:type="spellStart"/>
-            <w:r>
-              <w:rPr>
-                <w:sz w:val="20"/>
-                <w:szCs w:val="20"/>
-              </w:rPr>
-              <w:t>dataframe</w:t>
+                <w:sz w:val="17"/>
+                <w:szCs w:val="17"/>
+              </w:rPr>
+              <w:t>lubridate</w:t>
             </w:r>
             <w:proofErr w:type="spellEnd"/>
             <w:r>
               <w:rPr>
-                <w:sz w:val="20"/>
-                <w:szCs w:val="20"/>
-              </w:rPr>
-              <w:t xml:space="preserve"> for a variety of data types</w:t>
-            </w:r>
-          </w:p>
-          <w:p>
-            <w:pPr>
-              <w:numPr>
-                <w:ilvl w:val="1"/>
-                <w:numId w:val="9"/>
+                <w:sz w:val="17"/>
+                <w:szCs w:val="17"/>
+              </w:rPr>
+              <w:t>)</w:t>
+            </w:r>
+            <w:r>
+              <w:rPr>
+                <w:sz w:val="17"/>
+                <w:szCs w:val="17"/>
+              </w:rPr>
+              <w:br/>
+            </w:r>
+          </w:p>
+          <w:p>
+            <w:pPr>
+              <w:numPr>
+                <w:ilvl w:val="0"/>
+                <w:numId w:val="6"/>
               </w:numPr>
               <w:rPr>
                 <w:b/>
                 <w:bCs/>
-                <w:sz w:val="20"/>
-                <w:szCs w:val="20"/>
-              </w:rPr>
-            </w:pPr>
-            <w:r>
-              <w:rPr>
-                <w:sz w:val="20"/>
-                <w:szCs w:val="20"/>
-              </w:rPr>
-              <w:t>Numeric</w:t>
-            </w:r>
-          </w:p>
-          <w:p>
-            <w:pPr>
-              <w:numPr>
-                <w:ilvl w:val="1"/>
-                <w:numId w:val="10"/>
-              </w:numPr>
+                <w:sz w:val="17"/>
+                <w:szCs w:val="17"/>
+              </w:rPr>
+            </w:pPr>
+            <w:r>
               <w:rPr>
                 <w:b/>
                 <w:bCs/>
-                <w:sz w:val="20"/>
-                <w:szCs w:val="20"/>
-              </w:rPr>
-            </w:pPr>
-            <w:r>
-              <w:rPr>
-                <w:sz w:val="20"/>
-                <w:szCs w:val="20"/>
-              </w:rPr>
-              <w:t>Character</w:t>
-            </w:r>
-          </w:p>
-          <w:p>
-            <w:pPr>
-              <w:numPr>
-                <w:ilvl w:val="1"/>
-                <w:numId w:val="11"/>
+                <w:sz w:val="17"/>
+                <w:szCs w:val="17"/>
+              </w:rPr>
+              <w:t xml:space="preserve">WD-4: </w:t>
+            </w:r>
+            <w:r>
+              <w:rPr>
+                <w:sz w:val="17"/>
+                <w:szCs w:val="17"/>
+              </w:rPr>
+              <w:t xml:space="preserve">I can modify existing variables and create new variables in a </w:t>
+            </w:r>
+            <w:proofErr w:type="spellStart"/>
+            <w:r>
+              <w:rPr>
+                <w:sz w:val="17"/>
+                <w:szCs w:val="17"/>
+              </w:rPr>
+              <w:t>dataframe</w:t>
+            </w:r>
+            <w:proofErr w:type="spellEnd"/>
+            <w:r>
+              <w:rPr>
+                <w:sz w:val="17"/>
+                <w:szCs w:val="17"/>
+              </w:rPr>
+              <w:t xml:space="preserve"> for a variety of data types</w:t>
+            </w:r>
+          </w:p>
+          <w:p>
+            <w:pPr>
+              <w:numPr>
+                <w:ilvl w:val="1"/>
+                <w:numId w:val="6"/>
+              </w:numPr>
+              <w:rPr>
+                <w:sz w:val="17"/>
+                <w:szCs w:val="17"/>
+              </w:rPr>
+            </w:pPr>
+            <w:r>
+              <w:rPr>
+                <w:sz w:val="17"/>
+                <w:szCs w:val="17"/>
+              </w:rPr>
+              <w:t>Numeric Example 1</w:t>
+            </w:r>
+          </w:p>
+          <w:p>
+            <w:pPr>
+              <w:numPr>
+                <w:ilvl w:val="1"/>
+                <w:numId w:val="6"/>
+              </w:numPr>
+              <w:rPr>
+                <w:sz w:val="17"/>
+                <w:szCs w:val="17"/>
+              </w:rPr>
+            </w:pPr>
+            <w:r>
+              <w:rPr>
+                <w:sz w:val="17"/>
+                <w:szCs w:val="17"/>
+              </w:rPr>
+              <w:t>Numeric Example 2</w:t>
+            </w:r>
+          </w:p>
+          <w:p>
+            <w:pPr>
+              <w:numPr>
+                <w:ilvl w:val="1"/>
+                <w:numId w:val="6"/>
               </w:numPr>
               <w:rPr>
                 <w:b/>
                 <w:bCs/>
-                <w:sz w:val="20"/>
-                <w:szCs w:val="20"/>
-              </w:rPr>
-            </w:pPr>
-            <w:r>
-              <w:rPr>
-                <w:sz w:val="20"/>
-                <w:szCs w:val="20"/>
+                <w:sz w:val="17"/>
+                <w:szCs w:val="17"/>
+              </w:rPr>
+            </w:pPr>
+            <w:r>
+              <w:rPr>
+                <w:sz w:val="17"/>
+                <w:szCs w:val="17"/>
               </w:rPr>
               <w:t>Factor</w:t>
             </w:r>
-          </w:p>
-          <w:p>
-            <w:pPr>
-              <w:numPr>
-                <w:ilvl w:val="1"/>
-                <w:numId w:val="12"/>
+            <w:r>
+              <w:rPr>
+                <w:sz w:val="17"/>
+                <w:szCs w:val="17"/>
+              </w:rPr>
+              <w:t xml:space="preserve"> Example 1 (Renaming)</w:t>
+            </w:r>
+          </w:p>
+          <w:p>
+            <w:pPr>
+              <w:numPr>
+                <w:ilvl w:val="1"/>
+                <w:numId w:val="6"/>
               </w:numPr>
               <w:rPr>
                 <w:b/>
                 <w:bCs/>
-                <w:sz w:val="20"/>
-                <w:szCs w:val="20"/>
-              </w:rPr>
-            </w:pPr>
-            <w:r>
-              <w:rPr>
-                <w:sz w:val="20"/>
-                <w:szCs w:val="20"/>
-              </w:rPr>
-              <w:t>Date</w:t>
-            </w:r>
-            <w:r>
-              <w:rPr>
-                <w:sz w:val="20"/>
-                <w:szCs w:val="20"/>
-              </w:rPr>
-              <w:br/>
-            </w:r>
-          </w:p>
-          <w:p>
-            <w:pPr>
-              <w:numPr>
-                <w:ilvl w:val="0"/>
-                <w:numId w:val="1"/>
+                <w:sz w:val="17"/>
+                <w:szCs w:val="17"/>
+              </w:rPr>
+            </w:pPr>
+            <w:r>
+              <w:rPr>
+                <w:sz w:val="17"/>
+                <w:szCs w:val="17"/>
+              </w:rPr>
+              <w:t>Factor Example 1 (Re</w:t>
+            </w:r>
+            <w:r>
+              <w:rPr>
+                <w:sz w:val="17"/>
+                <w:szCs w:val="17"/>
+              </w:rPr>
+              <w:t>ordering</w:t>
+            </w:r>
+            <w:r>
+              <w:rPr>
+                <w:sz w:val="17"/>
+                <w:szCs w:val="17"/>
+              </w:rPr>
+              <w:t>)</w:t>
+            </w:r>
+          </w:p>
+          <w:p>
+            <w:pPr>
+              <w:numPr>
+                <w:ilvl w:val="1"/>
+                <w:numId w:val="6"/>
               </w:numPr>
               <w:rPr>
                 <w:b/>
                 <w:bCs/>
-                <w:sz w:val="20"/>
-                <w:szCs w:val="20"/>
-              </w:rPr>
-            </w:pPr>
+                <w:sz w:val="17"/>
+                <w:szCs w:val="17"/>
+              </w:rPr>
+            </w:pPr>
+            <w:r>
+              <w:rPr>
+                <w:sz w:val="17"/>
+                <w:szCs w:val="17"/>
+              </w:rPr>
+              <w:t>Character (</w:t>
+            </w:r>
+            <w:proofErr w:type="spellStart"/>
             <w:r>
               <w:rPr>
                 <w:b/>
                 <w:bCs/>
-                <w:sz w:val="20"/>
-                <w:szCs w:val="20"/>
-              </w:rPr>
-              <w:t xml:space="preserve">WD-5: </w:t>
-            </w:r>
-            <w:r>
-              <w:rPr>
-                <w:sz w:val="20"/>
-                <w:szCs w:val="20"/>
-              </w:rPr>
-              <w:t xml:space="preserve">I can use mutating joins to combine multiple </w:t>
-            </w:r>
-            <w:proofErr w:type="spellStart"/>
-            <w:r>
-              <w:rPr>
-                <w:sz w:val="20"/>
-                <w:szCs w:val="20"/>
-              </w:rPr>
-              <w:t>dataframes</w:t>
+                <w:sz w:val="17"/>
+                <w:szCs w:val="17"/>
+              </w:rPr>
+              <w:t>stringr</w:t>
             </w:r>
             <w:proofErr w:type="spellEnd"/>
             <w:r>
               <w:rPr>
-                <w:sz w:val="20"/>
-                <w:szCs w:val="20"/>
-              </w:rPr>
-              <w:t>.</w:t>
-            </w:r>
-          </w:p>
-          <w:p>
-            <w:pPr>
-              <w:numPr>
-                <w:ilvl w:val="1"/>
-                <w:numId w:val="13"/>
-              </w:numPr>
-              <w:rPr>
-                <w:sz w:val="20"/>
-                <w:szCs w:val="20"/>
-              </w:rPr>
-            </w:pPr>
-            <w:r>
-              <w:rPr>
-                <w:sz w:val="20"/>
-                <w:szCs w:val="20"/>
-              </w:rPr>
-              <w:t>Inner Join</w:t>
-            </w:r>
-          </w:p>
-          <w:p>
-            <w:pPr>
-              <w:numPr>
-                <w:ilvl w:val="1"/>
-                <w:numId w:val="14"/>
-              </w:numPr>
-              <w:rPr>
-                <w:sz w:val="20"/>
-                <w:szCs w:val="20"/>
-              </w:rPr>
-            </w:pPr>
-            <w:r>
-              <w:rPr>
-                <w:sz w:val="20"/>
-                <w:szCs w:val="20"/>
-              </w:rPr>
-              <w:t>Left Join</w:t>
-            </w:r>
-          </w:p>
-          <w:p>
-            <w:pPr>
-              <w:numPr>
-                <w:ilvl w:val="1"/>
-                <w:numId w:val="15"/>
-              </w:numPr>
-              <w:rPr>
-                <w:sz w:val="20"/>
-                <w:szCs w:val="20"/>
-              </w:rPr>
-            </w:pPr>
-            <w:r>
-              <w:rPr>
-                <w:sz w:val="20"/>
-                <w:szCs w:val="20"/>
-              </w:rPr>
-              <w:t>Right Join</w:t>
-            </w:r>
-          </w:p>
-          <w:p>
-            <w:pPr>
-              <w:numPr>
-                <w:ilvl w:val="1"/>
-                <w:numId w:val="16"/>
-              </w:numPr>
-              <w:rPr>
-                <w:sz w:val="20"/>
-                <w:szCs w:val="20"/>
-              </w:rPr>
-            </w:pPr>
-            <w:r>
-              <w:rPr>
-                <w:sz w:val="20"/>
-                <w:szCs w:val="20"/>
-              </w:rPr>
-              <w:t>Full Join</w:t>
-            </w:r>
-            <w:r>
-              <w:rPr>
-                <w:sz w:val="20"/>
-                <w:szCs w:val="20"/>
-              </w:rPr>
-              <w:br/>
-            </w:r>
-          </w:p>
-          <w:p>
-            <w:pPr>
-              <w:numPr>
-                <w:ilvl w:val="0"/>
-                <w:numId w:val="1"/>
+                <w:sz w:val="17"/>
+                <w:szCs w:val="17"/>
+              </w:rPr>
+              <w:t>)</w:t>
+            </w:r>
+          </w:p>
+          <w:p>
+            <w:pPr>
+              <w:numPr>
+                <w:ilvl w:val="1"/>
+                <w:numId w:val="6"/>
               </w:numPr>
               <w:rPr>
                 <w:b/>
                 <w:bCs/>
-                <w:sz w:val="20"/>
-                <w:szCs w:val="20"/>
-              </w:rPr>
-            </w:pPr>
+                <w:sz w:val="17"/>
+                <w:szCs w:val="17"/>
+              </w:rPr>
+            </w:pPr>
+            <w:r>
+              <w:rPr>
+                <w:sz w:val="17"/>
+                <w:szCs w:val="17"/>
+              </w:rPr>
+              <w:t>Date</w:t>
+            </w:r>
+            <w:r>
+              <w:rPr>
+                <w:sz w:val="17"/>
+                <w:szCs w:val="17"/>
+              </w:rPr>
+              <w:t xml:space="preserve"> (</w:t>
+            </w:r>
+            <w:proofErr w:type="spellStart"/>
             <w:r>
               <w:rPr>
                 <w:b/>
                 <w:bCs/>
-                <w:sz w:val="20"/>
-                <w:szCs w:val="20"/>
-              </w:rPr>
-              <w:t xml:space="preserve">WD-6: </w:t>
-            </w:r>
-            <w:r>
-              <w:rPr>
-                <w:sz w:val="20"/>
-                <w:szCs w:val="20"/>
-              </w:rPr>
-              <w:t xml:space="preserve">I can use filtering joins to filter rows from a </w:t>
-            </w:r>
-            <w:proofErr w:type="spellStart"/>
-            <w:r>
-              <w:rPr>
-                <w:sz w:val="20"/>
-                <w:szCs w:val="20"/>
-              </w:rPr>
-              <w:t>dataframe</w:t>
+                <w:sz w:val="17"/>
+                <w:szCs w:val="17"/>
+              </w:rPr>
+              <w:t>lubridate</w:t>
             </w:r>
             <w:proofErr w:type="spellEnd"/>
             <w:r>
               <w:rPr>
-                <w:sz w:val="20"/>
-                <w:szCs w:val="20"/>
-              </w:rPr>
-              <w:t>.</w:t>
-            </w:r>
-          </w:p>
-          <w:p>
-            <w:pPr>
-              <w:numPr>
-                <w:ilvl w:val="1"/>
-                <w:numId w:val="17"/>
-              </w:numPr>
-              <w:rPr>
-                <w:sz w:val="20"/>
-                <w:szCs w:val="20"/>
-              </w:rPr>
-            </w:pPr>
-            <w:r>
-              <w:rPr>
-                <w:sz w:val="20"/>
-                <w:szCs w:val="20"/>
-              </w:rPr>
-              <w:t>Semi Join</w:t>
-            </w:r>
-          </w:p>
-          <w:p>
-            <w:pPr>
-              <w:numPr>
-                <w:ilvl w:val="1"/>
-                <w:numId w:val="18"/>
-              </w:numPr>
-              <w:rPr>
-                <w:sz w:val="20"/>
-                <w:szCs w:val="20"/>
-              </w:rPr>
-            </w:pPr>
-            <w:r>
-              <w:rPr>
-                <w:sz w:val="20"/>
-                <w:szCs w:val="20"/>
-              </w:rPr>
-              <w:t>Anti Join</w:t>
-            </w:r>
-            <w:r>
-              <w:rPr>
-                <w:sz w:val="20"/>
-                <w:szCs w:val="20"/>
+                <w:sz w:val="17"/>
+                <w:szCs w:val="17"/>
+              </w:rPr>
+              <w:t>)</w:t>
+            </w:r>
+            <w:r>
+              <w:rPr>
+                <w:sz w:val="17"/>
+                <w:szCs w:val="17"/>
               </w:rPr>
               <w:br/>
             </w:r>
@@ -632,105 +690,167 @@
             <w:pPr>
               <w:numPr>
                 <w:ilvl w:val="0"/>
-                <w:numId w:val="1"/>
+                <w:numId w:val="6"/>
               </w:numPr>
               <w:rPr>
                 <w:b/>
                 <w:bCs/>
-                <w:sz w:val="20"/>
-                <w:szCs w:val="20"/>
+                <w:sz w:val="17"/>
+                <w:szCs w:val="17"/>
               </w:rPr>
             </w:pPr>
             <w:r>
               <w:rPr>
                 <w:b/>
                 <w:bCs/>
-                <w:sz w:val="20"/>
-                <w:szCs w:val="20"/>
-              </w:rPr>
-              <w:t xml:space="preserve">WD-7: </w:t>
-            </w:r>
-            <w:r>
-              <w:rPr>
-                <w:sz w:val="20"/>
-                <w:szCs w:val="20"/>
-              </w:rPr>
-              <w:t xml:space="preserve">I can pivot </w:t>
+                <w:sz w:val="17"/>
+                <w:szCs w:val="17"/>
+              </w:rPr>
+              <w:t xml:space="preserve">WD-5: </w:t>
+            </w:r>
+            <w:r>
+              <w:rPr>
+                <w:sz w:val="17"/>
+                <w:szCs w:val="17"/>
+              </w:rPr>
+              <w:t xml:space="preserve">I can use mutating joins to combine multiple </w:t>
             </w:r>
             <w:proofErr w:type="spellStart"/>
             <w:r>
               <w:rPr>
-                <w:sz w:val="20"/>
-                <w:szCs w:val="20"/>
+                <w:sz w:val="17"/>
+                <w:szCs w:val="17"/>
               </w:rPr>
               <w:t>dataframes</w:t>
             </w:r>
             <w:proofErr w:type="spellEnd"/>
             <w:r>
               <w:rPr>
-                <w:sz w:val="20"/>
-                <w:szCs w:val="20"/>
-              </w:rPr>
-              <w:t xml:space="preserve"> from long to wide and </w:t>
-            </w:r>
-            <w:proofErr w:type="spellStart"/>
-            <w:r>
-              <w:rPr>
-                <w:sz w:val="20"/>
-                <w:szCs w:val="20"/>
-              </w:rPr>
-              <w:t>visa</w:t>
-            </w:r>
-            <w:proofErr w:type="spellEnd"/>
-            <w:r>
-              <w:rPr>
-                <w:sz w:val="20"/>
-                <w:szCs w:val="20"/>
-              </w:rPr>
-              <w:t xml:space="preserve"> versa</w:t>
-            </w:r>
-          </w:p>
-          <w:p>
-            <w:pPr>
-              <w:numPr>
-                <w:ilvl w:val="1"/>
-                <w:numId w:val="19"/>
-              </w:numPr>
-              <w:rPr>
-                <w:sz w:val="20"/>
-                <w:szCs w:val="20"/>
-              </w:rPr>
-            </w:pPr>
-            <w:r>
-              <w:rPr>
-                <w:sz w:val="20"/>
-                <w:szCs w:val="20"/>
-              </w:rPr>
-              <w:t>Wide to Long</w:t>
-            </w:r>
-          </w:p>
-          <w:p>
-            <w:pPr>
-              <w:numPr>
-                <w:ilvl w:val="1"/>
-                <w:numId w:val="20"/>
-              </w:numPr>
-              <w:rPr>
-                <w:sz w:val="20"/>
-                <w:szCs w:val="20"/>
-              </w:rPr>
-            </w:pPr>
-            <w:r>
-              <w:rPr>
-                <w:sz w:val="20"/>
-                <w:szCs w:val="20"/>
-              </w:rPr>
-              <w:t>Long to Wide</w:t>
-            </w:r>
-            <w:r>
-              <w:rPr>
-                <w:sz w:val="20"/>
-                <w:szCs w:val="20"/>
+                <w:sz w:val="17"/>
+                <w:szCs w:val="17"/>
+              </w:rPr>
+              <w:t>.</w:t>
+            </w:r>
+          </w:p>
+          <w:p>
+            <w:pPr>
+              <w:numPr>
+                <w:ilvl w:val="1"/>
+                <w:numId w:val="6"/>
+              </w:numPr>
+              <w:rPr>
+                <w:sz w:val="17"/>
+                <w:szCs w:val="17"/>
+              </w:rPr>
+            </w:pPr>
+            <w:r>
+              <w:rPr>
+                <w:sz w:val="17"/>
+                <w:szCs w:val="17"/>
+              </w:rPr>
+              <w:t>Left Join</w:t>
+            </w:r>
+            <w:r>
+              <w:rPr>
+                <w:sz w:val="17"/>
+                <w:szCs w:val="17"/>
+              </w:rPr>
+              <w:t xml:space="preserve"> Example 1</w:t>
+            </w:r>
+          </w:p>
+          <w:p>
+            <w:pPr>
+              <w:numPr>
+                <w:ilvl w:val="1"/>
+                <w:numId w:val="6"/>
+              </w:numPr>
+              <w:rPr>
+                <w:sz w:val="17"/>
+                <w:szCs w:val="17"/>
+              </w:rPr>
+            </w:pPr>
+            <w:r>
+              <w:rPr>
+                <w:sz w:val="17"/>
+                <w:szCs w:val="17"/>
+              </w:rPr>
+              <w:t>Right Join</w:t>
+            </w:r>
+            <w:r>
+              <w:rPr>
+                <w:sz w:val="17"/>
+                <w:szCs w:val="17"/>
+              </w:rPr>
+              <w:t xml:space="preserve"> Example 1</w:t>
+            </w:r>
+          </w:p>
+          <w:p>
+            <w:pPr>
+              <w:numPr>
+                <w:ilvl w:val="1"/>
+                <w:numId w:val="6"/>
+              </w:numPr>
+              <w:rPr>
+                <w:sz w:val="17"/>
+                <w:szCs w:val="17"/>
+              </w:rPr>
+            </w:pPr>
+            <w:r>
+              <w:rPr>
+                <w:sz w:val="17"/>
+                <w:szCs w:val="17"/>
+              </w:rPr>
+              <w:t>Left or Right Join Example 2</w:t>
+            </w:r>
+          </w:p>
+          <w:p>
+            <w:pPr>
+              <w:numPr>
+                <w:ilvl w:val="1"/>
+                <w:numId w:val="6"/>
+              </w:numPr>
+              <w:rPr>
+                <w:sz w:val="17"/>
+                <w:szCs w:val="17"/>
+              </w:rPr>
+            </w:pPr>
+            <w:r>
+              <w:rPr>
+                <w:sz w:val="17"/>
+                <w:szCs w:val="17"/>
+              </w:rPr>
+              <w:t>Inner Join</w:t>
+            </w:r>
+            <w:r>
+              <w:rPr>
+                <w:sz w:val="17"/>
+                <w:szCs w:val="17"/>
+              </w:rPr>
+              <w:t xml:space="preserve"> Example 1</w:t>
+            </w:r>
+          </w:p>
+          <w:p>
+            <w:pPr>
+              <w:numPr>
+                <w:ilvl w:val="1"/>
+                <w:numId w:val="6"/>
+              </w:numPr>
+              <w:rPr>
+                <w:sz w:val="17"/>
+                <w:szCs w:val="17"/>
+              </w:rPr>
+            </w:pPr>
+            <w:r>
+              <w:rPr>
+                <w:sz w:val="17"/>
+                <w:szCs w:val="17"/>
+              </w:rPr>
+              <w:t>Inner Join Example 2</w:t>
+            </w:r>
+            <w:r>
+              <w:rPr>
+                <w:sz w:val="17"/>
+                <w:szCs w:val="17"/>
               </w:rPr>
               <w:br/>
             </w:r>
@@ -739,68 +859,266 @@
             <w:pPr>
               <w:numPr>
                 <w:ilvl w:val="0"/>
-                <w:numId w:val="21"/>
-              </w:numPr>
-              <w:rPr>
-                <w:sz w:val="20"/>
-                <w:szCs w:val="20"/>
-              </w:rPr>
-            </w:pPr>
-            <w:r>
+                <w:numId w:val="6"/>
+              </w:numPr>
               <w:rPr>
                 <w:b/>
                 <w:bCs/>
-                <w:sz w:val="20"/>
-                <w:szCs w:val="20"/>
-              </w:rPr>
-              <w:t>R-1:</w:t>
-            </w:r>
-            <w:r>
-              <w:rPr>
-                <w:sz w:val="20"/>
-                <w:szCs w:val="20"/>
-              </w:rPr>
-              <w:t xml:space="preserve"> I can create professional looking, reproducible analyses using RStudio projects, Quarto documents, and the here package.</w:t>
-            </w:r>
-            <w:r>
-              <w:rPr>
-                <w:sz w:val="20"/>
-                <w:szCs w:val="20"/>
-              </w:rPr>
-              <w:br/>
-            </w:r>
-          </w:p>
-          <w:p>
-            <w:pPr>
-              <w:numPr>
-                <w:ilvl w:val="0"/>
-                <w:numId w:val="21"/>
-              </w:numPr>
-              <w:rPr>
-                <w:sz w:val="20"/>
-                <w:szCs w:val="20"/>
+                <w:sz w:val="17"/>
+                <w:szCs w:val="17"/>
               </w:rPr>
             </w:pPr>
             <w:r>
               <w:rPr>
                 <w:b/>
                 <w:bCs/>
-                <w:sz w:val="20"/>
-                <w:szCs w:val="20"/>
+                <w:sz w:val="17"/>
+                <w:szCs w:val="17"/>
+              </w:rPr>
+              <w:t xml:space="preserve">WD-6: </w:t>
+            </w:r>
+            <w:r>
+              <w:rPr>
+                <w:sz w:val="17"/>
+                <w:szCs w:val="17"/>
+              </w:rPr>
+              <w:t xml:space="preserve">I can use filtering joins to filter rows from a </w:t>
+            </w:r>
+            <w:proofErr w:type="spellStart"/>
+            <w:r>
+              <w:rPr>
+                <w:sz w:val="17"/>
+                <w:szCs w:val="17"/>
+              </w:rPr>
+              <w:t>dataframe</w:t>
+            </w:r>
+            <w:proofErr w:type="spellEnd"/>
+            <w:r>
+              <w:rPr>
+                <w:sz w:val="17"/>
+                <w:szCs w:val="17"/>
+              </w:rPr>
+              <w:t>.</w:t>
+            </w:r>
+          </w:p>
+          <w:p>
+            <w:pPr>
+              <w:numPr>
+                <w:ilvl w:val="1"/>
+                <w:numId w:val="6"/>
+              </w:numPr>
+              <w:rPr>
+                <w:sz w:val="17"/>
+                <w:szCs w:val="17"/>
+              </w:rPr>
+            </w:pPr>
+            <w:r>
+              <w:rPr>
+                <w:sz w:val="17"/>
+                <w:szCs w:val="17"/>
+              </w:rPr>
+              <w:t>Semi Join</w:t>
+            </w:r>
+          </w:p>
+          <w:p>
+            <w:pPr>
+              <w:numPr>
+                <w:ilvl w:val="1"/>
+                <w:numId w:val="6"/>
+              </w:numPr>
+              <w:rPr>
+                <w:sz w:val="17"/>
+                <w:szCs w:val="17"/>
+              </w:rPr>
+            </w:pPr>
+            <w:r>
+              <w:rPr>
+                <w:sz w:val="17"/>
+                <w:szCs w:val="17"/>
+              </w:rPr>
+              <w:t>Anti Join</w:t>
+            </w:r>
+            <w:r>
+              <w:rPr>
+                <w:sz w:val="17"/>
+                <w:szCs w:val="17"/>
+              </w:rPr>
+              <w:br/>
+            </w:r>
+          </w:p>
+          <w:p>
+            <w:pPr>
+              <w:numPr>
+                <w:ilvl w:val="0"/>
+                <w:numId w:val="6"/>
+              </w:numPr>
+              <w:rPr>
+                <w:b/>
+                <w:bCs/>
+                <w:sz w:val="17"/>
+                <w:szCs w:val="17"/>
+              </w:rPr>
+            </w:pPr>
+            <w:r>
+              <w:rPr>
+                <w:b/>
+                <w:bCs/>
+                <w:sz w:val="17"/>
+                <w:szCs w:val="17"/>
+              </w:rPr>
+              <w:t xml:space="preserve">WD-7: </w:t>
+            </w:r>
+            <w:r>
+              <w:rPr>
+                <w:sz w:val="17"/>
+                <w:szCs w:val="17"/>
+              </w:rPr>
+              <w:t xml:space="preserve">I can pivot </w:t>
+            </w:r>
+            <w:proofErr w:type="spellStart"/>
+            <w:r>
+              <w:rPr>
+                <w:sz w:val="17"/>
+                <w:szCs w:val="17"/>
+              </w:rPr>
+              <w:t>dataframes</w:t>
+            </w:r>
+            <w:proofErr w:type="spellEnd"/>
+            <w:r>
+              <w:rPr>
+                <w:sz w:val="17"/>
+                <w:szCs w:val="17"/>
+              </w:rPr>
+              <w:t xml:space="preserve"> from long to wide and </w:t>
+            </w:r>
+            <w:proofErr w:type="spellStart"/>
+            <w:r>
+              <w:rPr>
+                <w:sz w:val="17"/>
+                <w:szCs w:val="17"/>
+              </w:rPr>
+              <w:t>visa</w:t>
+            </w:r>
+            <w:proofErr w:type="spellEnd"/>
+            <w:r>
+              <w:rPr>
+                <w:sz w:val="17"/>
+                <w:szCs w:val="17"/>
+              </w:rPr>
+              <w:t xml:space="preserve"> versa</w:t>
+            </w:r>
+          </w:p>
+          <w:p>
+            <w:pPr>
+              <w:numPr>
+                <w:ilvl w:val="1"/>
+                <w:numId w:val="6"/>
+              </w:numPr>
+              <w:rPr>
+                <w:sz w:val="17"/>
+                <w:szCs w:val="17"/>
+              </w:rPr>
+            </w:pPr>
+            <w:r>
+              <w:rPr>
+                <w:sz w:val="17"/>
+                <w:szCs w:val="17"/>
+              </w:rPr>
+              <w:t>Wide to Long</w:t>
+            </w:r>
+          </w:p>
+          <w:p>
+            <w:pPr>
+              <w:numPr>
+                <w:ilvl w:val="1"/>
+                <w:numId w:val="6"/>
+              </w:numPr>
+              <w:rPr>
+                <w:sz w:val="17"/>
+                <w:szCs w:val="17"/>
+              </w:rPr>
+            </w:pPr>
+            <w:r>
+              <w:rPr>
+                <w:sz w:val="17"/>
+                <w:szCs w:val="17"/>
+              </w:rPr>
+              <w:t>Long to Wide</w:t>
+            </w:r>
+            <w:r>
+              <w:rPr>
+                <w:sz w:val="17"/>
+                <w:szCs w:val="17"/>
+              </w:rPr>
+              <w:br/>
+            </w:r>
+          </w:p>
+          <w:p>
+            <w:pPr>
+              <w:numPr>
+                <w:ilvl w:val="0"/>
+                <w:numId w:val="6"/>
+              </w:numPr>
+              <w:rPr>
+                <w:sz w:val="17"/>
+                <w:szCs w:val="17"/>
+              </w:rPr>
+            </w:pPr>
+            <w:r>
+              <w:rPr>
+                <w:b/>
+                <w:bCs/>
+                <w:sz w:val="17"/>
+                <w:szCs w:val="17"/>
+              </w:rPr>
+              <w:t>R-1:</w:t>
+            </w:r>
+            <w:r>
+              <w:rPr>
+                <w:sz w:val="17"/>
+                <w:szCs w:val="17"/>
+              </w:rPr>
+              <w:t xml:space="preserve"> I can create professional looking, reproducible analyses using RStudio projects, Quarto documents, and the here package.</w:t>
+            </w:r>
+            <w:r>
+              <w:rPr>
+                <w:sz w:val="17"/>
+                <w:szCs w:val="17"/>
+              </w:rPr>
+              <w:br/>
+            </w:r>
+          </w:p>
+          <w:p>
+            <w:pPr>
+              <w:numPr>
+                <w:ilvl w:val="0"/>
+                <w:numId w:val="6"/>
+              </w:numPr>
+              <w:rPr>
+                <w:sz w:val="17"/>
+                <w:szCs w:val="17"/>
+              </w:rPr>
+            </w:pPr>
+            <w:r>
+              <w:rPr>
+                <w:b/>
+                <w:bCs/>
+                <w:sz w:val="17"/>
+                <w:szCs w:val="17"/>
               </w:rPr>
               <w:t>R-2:</w:t>
             </w:r>
             <w:r>
               <w:rPr>
-                <w:sz w:val="20"/>
-                <w:szCs w:val="20"/>
+                <w:sz w:val="17"/>
+                <w:szCs w:val="17"/>
               </w:rPr>
               <w:t xml:space="preserve"> I can write well documented and tidy code.</w:t>
             </w:r>
             <w:r>
               <w:rPr>
-                <w:sz w:val="20"/>
-                <w:szCs w:val="20"/>
+                <w:sz w:val="17"/>
+                <w:szCs w:val="17"/>
               </w:rPr>
               <w:tab/>
             </w:r>
@@ -809,54 +1127,82 @@
             <w:pPr>
               <w:numPr>
                 <w:ilvl w:val="1"/>
-                <w:numId w:val="23"/>
-              </w:numPr>
-              <w:rPr>
-                <w:sz w:val="20"/>
-                <w:szCs w:val="20"/>
-              </w:rPr>
-            </w:pPr>
-            <w:r>
-              <w:rPr>
-                <w:sz w:val="20"/>
-                <w:szCs w:val="20"/>
+                <w:numId w:val="6"/>
+              </w:numPr>
+              <w:rPr>
+                <w:sz w:val="17"/>
+                <w:szCs w:val="17"/>
+              </w:rPr>
+            </w:pPr>
+            <w:r>
+              <w:rPr>
+                <w:sz w:val="17"/>
+                <w:szCs w:val="17"/>
+              </w:rPr>
+              <w:t xml:space="preserve">Example of </w:t>
+            </w:r>
+            <w:r>
+              <w:rPr>
+                <w:sz w:val="17"/>
+                <w:szCs w:val="17"/>
               </w:rPr>
               <w:t>ggplot2</w:t>
             </w:r>
-          </w:p>
-          <w:p>
-            <w:pPr>
-              <w:numPr>
-                <w:ilvl w:val="1"/>
-                <w:numId w:val="20"/>
-              </w:numPr>
-              <w:rPr>
-                <w:sz w:val="20"/>
-                <w:szCs w:val="20"/>
-              </w:rPr>
-            </w:pPr>
+            <w:r>
+              <w:rPr>
+                <w:sz w:val="17"/>
+                <w:szCs w:val="17"/>
+              </w:rPr>
+              <w:t xml:space="preserve"> plotting</w:t>
+            </w:r>
+          </w:p>
+          <w:p>
+            <w:pPr>
+              <w:numPr>
+                <w:ilvl w:val="1"/>
+                <w:numId w:val="6"/>
+              </w:numPr>
+              <w:rPr>
+                <w:sz w:val="17"/>
+                <w:szCs w:val="17"/>
+              </w:rPr>
+            </w:pPr>
+            <w:r>
+              <w:rPr>
+                <w:sz w:val="17"/>
+                <w:szCs w:val="17"/>
+              </w:rPr>
+              <w:t xml:space="preserve">Example of </w:t>
+            </w:r>
             <w:proofErr w:type="spellStart"/>
             <w:r>
               <w:rPr>
-                <w:sz w:val="20"/>
-                <w:szCs w:val="20"/>
+                <w:sz w:val="17"/>
+                <w:szCs w:val="17"/>
               </w:rPr>
               <w:t>dplyr</w:t>
             </w:r>
             <w:proofErr w:type="spellEnd"/>
-          </w:p>
-          <w:p>
-            <w:pPr>
-              <w:rPr>
-                <w:sz w:val="20"/>
-                <w:szCs w:val="20"/>
+            <w:r>
+              <w:rPr>
+                <w:sz w:val="17"/>
+                <w:szCs w:val="17"/>
+              </w:rPr>
+              <w:t xml:space="preserve"> pipeline</w:t>
+            </w:r>
+          </w:p>
+          <w:p>
+            <w:pPr>
+              <w:rPr>
+                <w:sz w:val="17"/>
+                <w:szCs w:val="17"/>
               </w:rPr>
             </w:pPr>
           </w:p>
         </w:tc>
         <w:tc>
           <w:tcPr>
-            <w:tcW w:w="4675" w:type="dxa"/>
+            <w:tcW w:w="5580" w:type="dxa"/>
           </w:tcPr>
           <w:p>
             <w:pPr>
@@ -865,24 +1211,23 @@
                 <w:numId w:val="21"/>
               </w:numPr>
               <w:rPr>
-                <w:sz w:val="20"/>
-                <w:szCs w:val="20"/>
+                <w:sz w:val="17"/>
+                <w:szCs w:val="17"/>
               </w:rPr>
             </w:pPr>
             <w:r>
               <w:rPr>
                 <w:b/>
                 <w:bCs/>
-                <w:sz w:val="20"/>
-                <w:szCs w:val="20"/>
-              </w:rPr>
-              <w:lastRenderedPageBreak/>
+                <w:sz w:val="17"/>
+                <w:szCs w:val="17"/>
+              </w:rPr>
               <w:t>R-3:</w:t>
             </w:r>
             <w:r>
               <w:rPr>
-                <w:sz w:val="20"/>
-                <w:szCs w:val="20"/>
+                <w:sz w:val="17"/>
+                <w:szCs w:val="17"/>
               </w:rPr>
               <w:t xml:space="preserve"> I can write robust programs that are resistant to changes in inputs.</w:t>
             </w:r>
@@ -894,21 +1239,21 @@
                 <w:numId w:val="21"/>
               </w:numPr>
               <w:rPr>
-                <w:sz w:val="20"/>
-                <w:szCs w:val="20"/>
-              </w:rPr>
-            </w:pPr>
-            <w:r>
-              <w:rPr>
-                <w:sz w:val="20"/>
-                <w:szCs w:val="20"/>
+                <w:sz w:val="17"/>
+                <w:szCs w:val="17"/>
+              </w:rPr>
+            </w:pPr>
+            <w:r>
+              <w:rPr>
+                <w:sz w:val="17"/>
+                <w:szCs w:val="17"/>
               </w:rPr>
               <w:t>Any context</w:t>
             </w:r>
             <w:r>
               <w:rPr>
-                <w:sz w:val="20"/>
-                <w:szCs w:val="20"/>
+                <w:sz w:val="17"/>
+                <w:szCs w:val="17"/>
               </w:rPr>
               <w:br/>
             </w:r>
@@ -920,23 +1265,23 @@
                 <w:numId w:val="26"/>
               </w:numPr>
               <w:rPr>
-                <w:sz w:val="20"/>
-                <w:szCs w:val="20"/>
+                <w:sz w:val="17"/>
+                <w:szCs w:val="17"/>
               </w:rPr>
             </w:pPr>
             <w:r>
               <w:rPr>
                 <w:b/>
                 <w:bCs/>
-                <w:sz w:val="20"/>
-                <w:szCs w:val="20"/>
+                <w:sz w:val="17"/>
+                <w:szCs w:val="17"/>
               </w:rPr>
               <w:t xml:space="preserve">DVS-1: </w:t>
             </w:r>
             <w:r>
               <w:rPr>
-                <w:sz w:val="20"/>
-                <w:szCs w:val="20"/>
+                <w:sz w:val="17"/>
+                <w:szCs w:val="17"/>
               </w:rPr>
               <w:t>I can create visualizations for a variety of variable types</w:t>
             </w:r>
@@ -948,16 +1293,30 @@
                 <w:numId w:val="27"/>
               </w:numPr>
               <w:rPr>
-                <w:sz w:val="20"/>
-                <w:szCs w:val="20"/>
-              </w:rPr>
-            </w:pPr>
-            <w:r>
-              <w:rPr>
-                <w:sz w:val="20"/>
-                <w:szCs w:val="20"/>
-              </w:rPr>
-              <w:t>2 Numeric Variables</w:t>
+                <w:sz w:val="17"/>
+                <w:szCs w:val="17"/>
+              </w:rPr>
+            </w:pPr>
+            <w:r>
+              <w:rPr>
+                <w:sz w:val="17"/>
+                <w:szCs w:val="17"/>
+              </w:rPr>
+              <w:t>2</w:t>
+            </w:r>
+            <w:r>
+              <w:rPr>
+                <w:sz w:val="17"/>
+                <w:szCs w:val="17"/>
+              </w:rPr>
+              <w:t>+</w:t>
+            </w:r>
+            <w:r>
+              <w:rPr>
+                <w:sz w:val="17"/>
+                <w:szCs w:val="17"/>
+              </w:rPr>
+              <w:t xml:space="preserve"> Numeric Variables</w:t>
             </w:r>
           </w:p>
           <w:p>
@@ -967,14 +1326,14 @@
                 <w:numId w:val="28"/>
               </w:numPr>
               <w:rPr>
-                <w:sz w:val="20"/>
-                <w:szCs w:val="20"/>
-              </w:rPr>
-            </w:pPr>
-            <w:r>
-              <w:rPr>
-                <w:sz w:val="20"/>
-                <w:szCs w:val="20"/>
+                <w:sz w:val="17"/>
+                <w:szCs w:val="17"/>
+              </w:rPr>
+            </w:pPr>
+            <w:r>
+              <w:rPr>
+                <w:sz w:val="17"/>
+                <w:szCs w:val="17"/>
               </w:rPr>
               <w:t>1 Numeric &amp; 1 Categorical</w:t>
             </w:r>
@@ -986,16 +1345,30 @@
                 <w:numId w:val="29"/>
               </w:numPr>
               <w:rPr>
-                <w:sz w:val="20"/>
-                <w:szCs w:val="20"/>
-              </w:rPr>
-            </w:pPr>
-            <w:r>
-              <w:rPr>
-                <w:sz w:val="20"/>
-                <w:szCs w:val="20"/>
-              </w:rPr>
-              <w:t>2 Categorical</w:t>
+                <w:sz w:val="17"/>
+                <w:szCs w:val="17"/>
+              </w:rPr>
+            </w:pPr>
+            <w:r>
+              <w:rPr>
+                <w:sz w:val="17"/>
+                <w:szCs w:val="17"/>
+              </w:rPr>
+              <w:t>2</w:t>
+            </w:r>
+            <w:r>
+              <w:rPr>
+                <w:sz w:val="17"/>
+                <w:szCs w:val="17"/>
+              </w:rPr>
+              <w:t>+</w:t>
+            </w:r>
+            <w:r>
+              <w:rPr>
+                <w:sz w:val="17"/>
+                <w:szCs w:val="17"/>
+              </w:rPr>
+              <w:t xml:space="preserve"> Categorical</w:t>
             </w:r>
           </w:p>
           <w:p>
@@ -1005,21 +1378,42 @@
                 <w:numId w:val="30"/>
               </w:numPr>
               <w:rPr>
-                <w:sz w:val="20"/>
-                <w:szCs w:val="20"/>
-              </w:rPr>
-            </w:pPr>
-            <w:r>
-              <w:rPr>
-                <w:sz w:val="20"/>
-                <w:szCs w:val="20"/>
-              </w:rPr>
-              <w:t>Timeseries (Dates)</w:t>
-            </w:r>
-            <w:r>
-              <w:rPr>
-                <w:sz w:val="20"/>
-                <w:szCs w:val="20"/>
+                <w:sz w:val="17"/>
+                <w:szCs w:val="17"/>
+              </w:rPr>
+            </w:pPr>
+            <w:r>
+              <w:rPr>
+                <w:sz w:val="17"/>
+                <w:szCs w:val="17"/>
+              </w:rPr>
+              <w:t xml:space="preserve">Dates </w:t>
+            </w:r>
+            <w:r>
+              <w:rPr>
+                <w:sz w:val="17"/>
+                <w:szCs w:val="17"/>
+              </w:rPr>
+              <w:t>(</w:t>
+            </w:r>
+            <w:r>
+              <w:rPr>
+                <w:sz w:val="17"/>
+                <w:szCs w:val="17"/>
+              </w:rPr>
+              <w:t>Timeseries</w:t>
+            </w:r>
+            <w:r>
+              <w:rPr>
+                <w:sz w:val="17"/>
+                <w:szCs w:val="17"/>
+              </w:rPr>
+              <w:t>)</w:t>
+            </w:r>
+            <w:r>
+              <w:rPr>
+                <w:sz w:val="17"/>
+                <w:szCs w:val="17"/>
               </w:rPr>
               <w:br/>
             </w:r>
@@ -1031,23 +1425,23 @@
                 <w:numId w:val="26"/>
               </w:numPr>
               <w:rPr>
-                <w:sz w:val="20"/>
-                <w:szCs w:val="20"/>
+                <w:sz w:val="17"/>
+                <w:szCs w:val="17"/>
               </w:rPr>
             </w:pPr>
             <w:r>
               <w:rPr>
                 <w:b/>
                 <w:bCs/>
-                <w:sz w:val="20"/>
-                <w:szCs w:val="20"/>
+                <w:sz w:val="17"/>
+                <w:szCs w:val="17"/>
               </w:rPr>
               <w:t>DVS-2:</w:t>
             </w:r>
             <w:r>
               <w:rPr>
-                <w:sz w:val="20"/>
-                <w:szCs w:val="20"/>
+                <w:sz w:val="17"/>
+                <w:szCs w:val="17"/>
               </w:rPr>
               <w:t xml:space="preserve"> I use plot modifications to make my visualization clear to the reader.</w:t>
             </w:r>
@@ -1056,36 +1450,81 @@
             <w:pPr>
               <w:numPr>
                 <w:ilvl w:val="1"/>
-                <w:numId w:val="31"/>
-              </w:numPr>
-              <w:rPr>
-                <w:sz w:val="20"/>
-                <w:szCs w:val="20"/>
-              </w:rPr>
-            </w:pPr>
-            <w:r>
-              <w:rPr>
-                <w:sz w:val="20"/>
-                <w:szCs w:val="20"/>
-              </w:rPr>
-              <w:t>No tilting</w:t>
-            </w:r>
-          </w:p>
-          <w:p>
-            <w:pPr>
-              <w:numPr>
-                <w:ilvl w:val="1"/>
                 <w:numId w:val="32"/>
               </w:numPr>
               <w:rPr>
-                <w:sz w:val="20"/>
-                <w:szCs w:val="20"/>
-              </w:rPr>
-            </w:pPr>
-            <w:r>
-              <w:rPr>
-                <w:sz w:val="20"/>
-                <w:szCs w:val="20"/>
+                <w:sz w:val="17"/>
+                <w:szCs w:val="17"/>
+              </w:rPr>
+            </w:pPr>
+            <w:r>
+              <w:rPr>
+                <w:sz w:val="17"/>
+                <w:szCs w:val="17"/>
+              </w:rPr>
+              <w:t>Modify t</w:t>
+            </w:r>
+            <w:r>
+              <w:rPr>
+                <w:sz w:val="17"/>
+                <w:szCs w:val="17"/>
+              </w:rPr>
+              <w:t>heme</w:t>
+            </w:r>
+          </w:p>
+          <w:p>
+            <w:pPr>
+              <w:numPr>
+                <w:ilvl w:val="1"/>
+                <w:numId w:val="32"/>
+              </w:numPr>
+              <w:rPr>
+                <w:sz w:val="17"/>
+                <w:szCs w:val="17"/>
+              </w:rPr>
+            </w:pPr>
+            <w:r>
+              <w:rPr>
+                <w:sz w:val="17"/>
+                <w:szCs w:val="17"/>
+              </w:rPr>
+              <w:t>Modify colors</w:t>
+            </w:r>
+          </w:p>
+          <w:p>
+            <w:pPr>
+              <w:numPr>
+                <w:ilvl w:val="1"/>
+                <w:numId w:val="32"/>
+              </w:numPr>
+              <w:rPr>
+                <w:sz w:val="17"/>
+                <w:szCs w:val="17"/>
+              </w:rPr>
+            </w:pPr>
+            <w:r>
+              <w:rPr>
+                <w:sz w:val="17"/>
+                <w:szCs w:val="17"/>
+              </w:rPr>
+              <w:t>Modify plot titles</w:t>
+            </w:r>
+          </w:p>
+          <w:p>
+            <w:pPr>
+              <w:numPr>
+                <w:ilvl w:val="1"/>
+                <w:numId w:val="32"/>
+              </w:numPr>
+              <w:rPr>
+                <w:sz w:val="17"/>
+                <w:szCs w:val="17"/>
+              </w:rPr>
+            </w:pPr>
+            <w:r>
+              <w:rPr>
+                <w:sz w:val="17"/>
+                <w:szCs w:val="17"/>
               </w:rPr>
               <w:t>Modify text</w:t>
             </w:r>
@@ -1097,14 +1536,14 @@
                 <w:numId w:val="33"/>
               </w:numPr>
               <w:rPr>
-                <w:sz w:val="20"/>
-                <w:szCs w:val="20"/>
-              </w:rPr>
-            </w:pPr>
-            <w:r>
-              <w:rPr>
-                <w:sz w:val="20"/>
-                <w:szCs w:val="20"/>
+                <w:sz w:val="17"/>
+                <w:szCs w:val="17"/>
+              </w:rPr>
+            </w:pPr>
+            <w:r>
+              <w:rPr>
+                <w:sz w:val="17"/>
+                <w:szCs w:val="17"/>
               </w:rPr>
               <w:t>Reorder legend</w:t>
             </w:r>
@@ -1112,8 +1551,8 @@
           <w:p>
             <w:pPr>
               <w:rPr>
-                <w:sz w:val="20"/>
-                <w:szCs w:val="20"/>
+                <w:sz w:val="17"/>
+                <w:szCs w:val="17"/>
               </w:rPr>
             </w:pPr>
           </w:p>
@@ -1124,23 +1563,23 @@
                 <w:numId w:val="34"/>
               </w:numPr>
               <w:rPr>
-                <w:sz w:val="20"/>
-                <w:szCs w:val="20"/>
+                <w:sz w:val="17"/>
+                <w:szCs w:val="17"/>
               </w:rPr>
             </w:pPr>
             <w:r>
               <w:rPr>
                 <w:b/>
                 <w:bCs/>
-                <w:sz w:val="20"/>
-                <w:szCs w:val="20"/>
+                <w:sz w:val="17"/>
+                <w:szCs w:val="17"/>
               </w:rPr>
               <w:t>DVS-3:</w:t>
             </w:r>
             <w:r>
               <w:rPr>
-                <w:sz w:val="20"/>
-                <w:szCs w:val="20"/>
+                <w:sz w:val="17"/>
+                <w:szCs w:val="17"/>
               </w:rPr>
               <w:t xml:space="preserve"> I show creativity in my visualizations</w:t>
             </w:r>
@@ -1152,16 +1591,84 @@
                 <w:numId w:val="35"/>
               </w:numPr>
               <w:rPr>
-                <w:sz w:val="20"/>
-                <w:szCs w:val="20"/>
-              </w:rPr>
-            </w:pPr>
-            <w:r>
-              <w:rPr>
-                <w:sz w:val="20"/>
-                <w:szCs w:val="20"/>
-              </w:rPr>
-              <w:t>Non-standard Colors</w:t>
+                <w:sz w:val="17"/>
+                <w:szCs w:val="17"/>
+              </w:rPr>
+            </w:pPr>
+            <w:r>
+              <w:rPr>
+                <w:sz w:val="17"/>
+                <w:szCs w:val="17"/>
+              </w:rPr>
+              <w:t>Non-</w:t>
+            </w:r>
+            <w:r>
+              <w:rPr>
+                <w:sz w:val="17"/>
+                <w:szCs w:val="17"/>
+              </w:rPr>
+              <w:t>S</w:t>
+            </w:r>
+            <w:r>
+              <w:rPr>
+                <w:sz w:val="17"/>
+                <w:szCs w:val="17"/>
+              </w:rPr>
+              <w:t>tandard Colors</w:t>
+            </w:r>
+            <w:r>
+              <w:rPr>
+                <w:sz w:val="17"/>
+                <w:szCs w:val="17"/>
+              </w:rPr>
+              <w:t xml:space="preserve"> Example 1</w:t>
+            </w:r>
+          </w:p>
+          <w:p>
+            <w:pPr>
+              <w:numPr>
+                <w:ilvl w:val="1"/>
+                <w:numId w:val="35"/>
+              </w:numPr>
+              <w:rPr>
+                <w:sz w:val="17"/>
+                <w:szCs w:val="17"/>
+              </w:rPr>
+            </w:pPr>
+            <w:r>
+              <w:rPr>
+                <w:sz w:val="17"/>
+                <w:szCs w:val="17"/>
+              </w:rPr>
+              <w:t>Non-</w:t>
+            </w:r>
+            <w:r>
+              <w:rPr>
+                <w:sz w:val="17"/>
+                <w:szCs w:val="17"/>
+              </w:rPr>
+              <w:t>S</w:t>
+            </w:r>
+            <w:r>
+              <w:rPr>
+                <w:sz w:val="17"/>
+                <w:szCs w:val="17"/>
+              </w:rPr>
+              <w:t>tandard Colors</w:t>
+            </w:r>
+            <w:r>
+              <w:rPr>
+                <w:sz w:val="17"/>
+                <w:szCs w:val="17"/>
+              </w:rPr>
+              <w:t xml:space="preserve"> Example </w:t>
+            </w:r>
+            <w:r>
+              <w:rPr>
+                <w:sz w:val="17"/>
+                <w:szCs w:val="17"/>
+              </w:rPr>
+              <w:t>2</w:t>
             </w:r>
           </w:p>
           <w:p>
@@ -1171,40 +1678,65 @@
                 <w:numId w:val="36"/>
               </w:numPr>
               <w:rPr>
-                <w:sz w:val="20"/>
-                <w:szCs w:val="20"/>
-              </w:rPr>
-            </w:pPr>
-            <w:r>
-              <w:rPr>
-                <w:sz w:val="20"/>
-                <w:szCs w:val="20"/>
+                <w:sz w:val="17"/>
+                <w:szCs w:val="17"/>
+              </w:rPr>
+            </w:pPr>
+            <w:r>
+              <w:rPr>
+                <w:sz w:val="17"/>
+                <w:szCs w:val="17"/>
               </w:rPr>
               <w:t>Annotations</w:t>
             </w:r>
-          </w:p>
-          <w:p>
-            <w:pPr>
-              <w:numPr>
-                <w:ilvl w:val="1"/>
-                <w:numId w:val="37"/>
-              </w:numPr>
-              <w:rPr>
-                <w:sz w:val="20"/>
-                <w:szCs w:val="20"/>
-              </w:rPr>
-            </w:pPr>
-            <w:r>
-              <w:rPr>
-                <w:sz w:val="20"/>
-                <w:szCs w:val="20"/>
-              </w:rPr>
-              <w:t>Creativity</w:t>
-            </w:r>
-            <w:r>
-              <w:rPr>
-                <w:sz w:val="20"/>
-                <w:szCs w:val="20"/>
+            <w:r>
+              <w:rPr>
+                <w:sz w:val="17"/>
+                <w:szCs w:val="17"/>
+              </w:rPr>
+              <w:t xml:space="preserve"> (</w:t>
+            </w:r>
+            <w:proofErr w:type="spellStart"/>
+            <w:r>
+              <w:rPr>
+                <w:b/>
+                <w:bCs/>
+                <w:sz w:val="17"/>
+                <w:szCs w:val="17"/>
+              </w:rPr>
+              <w:t>geom_text</w:t>
+            </w:r>
+            <w:proofErr w:type="spellEnd"/>
+            <w:r>
+              <w:rPr>
+                <w:sz w:val="17"/>
+                <w:szCs w:val="17"/>
+              </w:rPr>
+              <w:t>)</w:t>
+            </w:r>
+          </w:p>
+          <w:p>
+            <w:pPr>
+              <w:numPr>
+                <w:ilvl w:val="1"/>
+                <w:numId w:val="36"/>
+              </w:numPr>
+              <w:rPr>
+                <w:sz w:val="17"/>
+                <w:szCs w:val="17"/>
+              </w:rPr>
+            </w:pPr>
+            <w:r>
+              <w:rPr>
+                <w:sz w:val="17"/>
+                <w:szCs w:val="17"/>
+              </w:rPr>
+              <w:t>Creative Geometries</w:t>
+            </w:r>
+            <w:r>
+              <w:rPr>
+                <w:sz w:val="17"/>
+                <w:szCs w:val="17"/>
               </w:rPr>
               <w:br/>
             </w:r>
@@ -1216,23 +1748,23 @@
                 <w:numId w:val="34"/>
               </w:numPr>
               <w:rPr>
-                <w:sz w:val="20"/>
-                <w:szCs w:val="20"/>
+                <w:sz w:val="17"/>
+                <w:szCs w:val="17"/>
               </w:rPr>
             </w:pPr>
             <w:r>
               <w:rPr>
                 <w:b/>
                 <w:bCs/>
-                <w:sz w:val="20"/>
-                <w:szCs w:val="20"/>
+                <w:sz w:val="17"/>
+                <w:szCs w:val="17"/>
               </w:rPr>
               <w:t xml:space="preserve">DVS-4: </w:t>
             </w:r>
             <w:r>
               <w:rPr>
-                <w:sz w:val="20"/>
-                <w:szCs w:val="20"/>
+                <w:sz w:val="17"/>
+                <w:szCs w:val="17"/>
               </w:rPr>
               <w:t>I can calculate numerical summaries of variables.</w:t>
             </w:r>
@@ -1244,26 +1776,33 @@
                 <w:numId w:val="38"/>
               </w:numPr>
               <w:rPr>
-                <w:sz w:val="20"/>
-                <w:szCs w:val="20"/>
+                <w:sz w:val="17"/>
+                <w:szCs w:val="17"/>
               </w:rPr>
             </w:pPr>
             <w:proofErr w:type="gramStart"/>
             <w:r>
               <w:rPr>
-                <w:sz w:val="20"/>
-                <w:szCs w:val="20"/>
+                <w:sz w:val="17"/>
+                <w:szCs w:val="17"/>
               </w:rPr>
               <w:t>summarize(</w:t>
             </w:r>
             <w:proofErr w:type="gramEnd"/>
             <w:r>
               <w:rPr>
-                <w:sz w:val="20"/>
-                <w:szCs w:val="20"/>
+                <w:sz w:val="17"/>
+                <w:szCs w:val="17"/>
               </w:rPr>
               <w:t>)</w:t>
             </w:r>
+            <w:r>
+              <w:rPr>
+                <w:sz w:val="17"/>
+                <w:szCs w:val="17"/>
+              </w:rPr>
+              <w:t xml:space="preserve"> Example</w:t>
+            </w:r>
           </w:p>
           <w:p>
             <w:pPr>
@@ -1272,37 +1811,37 @@
                 <w:numId w:val="39"/>
               </w:numPr>
               <w:rPr>
-                <w:sz w:val="20"/>
-                <w:szCs w:val="20"/>
+                <w:sz w:val="17"/>
+                <w:szCs w:val="17"/>
               </w:rPr>
             </w:pPr>
             <w:proofErr w:type="gramStart"/>
             <w:r>
               <w:rPr>
-                <w:sz w:val="20"/>
-                <w:szCs w:val="20"/>
+                <w:sz w:val="17"/>
+                <w:szCs w:val="17"/>
               </w:rPr>
               <w:t>across(</w:t>
             </w:r>
             <w:proofErr w:type="gramEnd"/>
             <w:r>
               <w:rPr>
-                <w:sz w:val="20"/>
-                <w:szCs w:val="20"/>
+                <w:sz w:val="17"/>
+                <w:szCs w:val="17"/>
               </w:rPr>
               <w:t>)</w:t>
             </w:r>
             <w:r>
               <w:rPr>
-                <w:sz w:val="20"/>
-                <w:szCs w:val="20"/>
-              </w:rPr>
-              <w:br/>
-            </w:r>
-            <w:r>
-              <w:rPr>
-                <w:sz w:val="20"/>
-                <w:szCs w:val="20"/>
+                <w:sz w:val="17"/>
+                <w:szCs w:val="17"/>
+              </w:rPr>
+              <w:t xml:space="preserve"> Example</w:t>
+            </w:r>
+            <w:r>
+              <w:rPr>
+                <w:sz w:val="17"/>
+                <w:szCs w:val="17"/>
               </w:rPr>
               <w:br/>
             </w:r>
@@ -1314,37 +1853,68 @@
                 <w:numId w:val="34"/>
               </w:numPr>
               <w:rPr>
-                <w:sz w:val="20"/>
-                <w:szCs w:val="20"/>
+                <w:sz w:val="17"/>
+                <w:szCs w:val="17"/>
               </w:rPr>
             </w:pPr>
             <w:r>
               <w:rPr>
                 <w:b/>
                 <w:bCs/>
-                <w:sz w:val="20"/>
-                <w:szCs w:val="20"/>
+                <w:sz w:val="17"/>
+                <w:szCs w:val="17"/>
               </w:rPr>
               <w:t xml:space="preserve">DVS-5: </w:t>
             </w:r>
             <w:r>
               <w:rPr>
-                <w:sz w:val="20"/>
-                <w:szCs w:val="20"/>
+                <w:sz w:val="17"/>
+                <w:szCs w:val="17"/>
               </w:rPr>
               <w:t>I can find summaries of variables across multiple groups.</w:t>
             </w:r>
-            <w:r>
-              <w:rPr>
-                <w:sz w:val="20"/>
-                <w:szCs w:val="20"/>
-              </w:rPr>
-              <w:br/>
-            </w:r>
-            <w:r>
-              <w:rPr>
-                <w:sz w:val="20"/>
-                <w:szCs w:val="20"/>
+          </w:p>
+          <w:p>
+            <w:pPr>
+              <w:numPr>
+                <w:ilvl w:val="1"/>
+                <w:numId w:val="34"/>
+              </w:numPr>
+              <w:rPr>
+                <w:sz w:val="17"/>
+                <w:szCs w:val="17"/>
+              </w:rPr>
+            </w:pPr>
+            <w:r>
+              <w:rPr>
+                <w:sz w:val="17"/>
+                <w:szCs w:val="17"/>
+              </w:rPr>
+              <w:t>Example 1</w:t>
+            </w:r>
+          </w:p>
+          <w:p>
+            <w:pPr>
+              <w:numPr>
+                <w:ilvl w:val="1"/>
+                <w:numId w:val="34"/>
+              </w:numPr>
+              <w:rPr>
+                <w:sz w:val="17"/>
+                <w:szCs w:val="17"/>
+              </w:rPr>
+            </w:pPr>
+            <w:r>
+              <w:rPr>
+                <w:sz w:val="17"/>
+                <w:szCs w:val="17"/>
+              </w:rPr>
+              <w:t>Example 2</w:t>
+            </w:r>
+            <w:r>
+              <w:rPr>
+                <w:sz w:val="17"/>
+                <w:szCs w:val="17"/>
               </w:rPr>
               <w:br/>
             </w:r>
@@ -1356,32 +1926,70 @@
                 <w:numId w:val="34"/>
               </w:numPr>
               <w:rPr>
-                <w:sz w:val="20"/>
-                <w:szCs w:val="20"/>
+                <w:sz w:val="17"/>
+                <w:szCs w:val="17"/>
               </w:rPr>
             </w:pPr>
             <w:r>
               <w:rPr>
                 <w:b/>
                 <w:bCs/>
-                <w:sz w:val="20"/>
-                <w:szCs w:val="20"/>
+                <w:sz w:val="17"/>
+                <w:szCs w:val="17"/>
               </w:rPr>
               <w:t>DVS-6:</w:t>
             </w:r>
             <w:r>
               <w:rPr>
-                <w:sz w:val="20"/>
-                <w:szCs w:val="20"/>
+                <w:sz w:val="17"/>
+                <w:szCs w:val="17"/>
               </w:rPr>
               <w:t xml:space="preserve"> I can create tables which make my summaries clear to the reader.</w:t>
             </w:r>
           </w:p>
           <w:p>
             <w:pPr>
-              <w:rPr>
-                <w:sz w:val="20"/>
-                <w:szCs w:val="20"/>
+              <w:numPr>
+                <w:ilvl w:val="1"/>
+                <w:numId w:val="34"/>
+              </w:numPr>
+              <w:rPr>
+                <w:sz w:val="17"/>
+                <w:szCs w:val="17"/>
+              </w:rPr>
+            </w:pPr>
+            <w:r>
+              <w:rPr>
+                <w:sz w:val="17"/>
+                <w:szCs w:val="17"/>
+              </w:rPr>
+              <w:t>Modify column names</w:t>
+            </w:r>
+          </w:p>
+          <w:p>
+            <w:pPr>
+              <w:numPr>
+                <w:ilvl w:val="1"/>
+                <w:numId w:val="34"/>
+              </w:numPr>
+              <w:rPr>
+                <w:sz w:val="17"/>
+                <w:szCs w:val="17"/>
+              </w:rPr>
+            </w:pPr>
+            <w:r>
+              <w:rPr>
+                <w:sz w:val="17"/>
+                <w:szCs w:val="17"/>
+              </w:rPr>
+              <w:t>Arrange ordering</w:t>
+            </w:r>
+          </w:p>
+          <w:p>
+            <w:pPr>
+              <w:rPr>
+                <w:sz w:val="17"/>
+                <w:szCs w:val="17"/>
               </w:rPr>
             </w:pPr>
           </w:p>
@@ -1392,23 +2000,23 @@
                 <w:numId w:val="40"/>
               </w:numPr>
               <w:rPr>
-                <w:sz w:val="20"/>
-                <w:szCs w:val="20"/>
+                <w:sz w:val="17"/>
+                <w:szCs w:val="17"/>
               </w:rPr>
             </w:pPr>
             <w:r>
               <w:rPr>
                 <w:b/>
                 <w:bCs/>
-                <w:sz w:val="20"/>
-                <w:szCs w:val="20"/>
+                <w:sz w:val="17"/>
+                <w:szCs w:val="17"/>
               </w:rPr>
               <w:t>PE-1:</w:t>
             </w:r>
             <w:r>
               <w:rPr>
-                <w:sz w:val="20"/>
-                <w:szCs w:val="20"/>
+                <w:sz w:val="17"/>
+                <w:szCs w:val="17"/>
               </w:rPr>
               <w:t xml:space="preserve"> I can write concise code which does not repeat itself.</w:t>
             </w:r>
@@ -1420,16 +2028,51 @@
                 <w:numId w:val="41"/>
               </w:numPr>
               <w:rPr>
-                <w:sz w:val="20"/>
-                <w:szCs w:val="20"/>
-              </w:rPr>
-            </w:pPr>
-            <w:r>
-              <w:rPr>
-                <w:sz w:val="20"/>
-                <w:szCs w:val="20"/>
-              </w:rPr>
-              <w:t>One function call instead of multiple</w:t>
+                <w:sz w:val="17"/>
+                <w:szCs w:val="17"/>
+              </w:rPr>
+            </w:pPr>
+            <w:r>
+              <w:rPr>
+                <w:sz w:val="17"/>
+                <w:szCs w:val="17"/>
+              </w:rPr>
+              <w:t xml:space="preserve">One function </w:t>
+            </w:r>
+            <w:r>
+              <w:rPr>
+                <w:sz w:val="17"/>
+                <w:szCs w:val="17"/>
+              </w:rPr>
+              <w:t>C</w:t>
+            </w:r>
+            <w:r>
+              <w:rPr>
+                <w:sz w:val="17"/>
+                <w:szCs w:val="17"/>
+              </w:rPr>
+              <w:t xml:space="preserve">all </w:t>
+            </w:r>
+            <w:r>
+              <w:rPr>
+                <w:sz w:val="17"/>
+                <w:szCs w:val="17"/>
+              </w:rPr>
+              <w:t>(Not M</w:t>
+            </w:r>
+            <w:r>
+              <w:rPr>
+                <w:sz w:val="17"/>
+                <w:szCs w:val="17"/>
+              </w:rPr>
+              <w:t>ultiple</w:t>
+            </w:r>
+            <w:r>
+              <w:rPr>
+                <w:sz w:val="17"/>
+                <w:szCs w:val="17"/>
+              </w:rPr>
+              <w:t>)</w:t>
             </w:r>
           </w:p>
           <w:p>
@@ -1439,30 +2082,100 @@
                 <w:numId w:val="42"/>
               </w:numPr>
               <w:rPr>
-                <w:sz w:val="20"/>
-                <w:szCs w:val="20"/>
+                <w:sz w:val="17"/>
+                <w:szCs w:val="17"/>
               </w:rPr>
             </w:pPr>
             <w:proofErr w:type="gramStart"/>
             <w:r>
               <w:rPr>
-                <w:sz w:val="20"/>
-                <w:szCs w:val="20"/>
+                <w:sz w:val="17"/>
+                <w:szCs w:val="17"/>
               </w:rPr>
               <w:t>across(</w:t>
             </w:r>
             <w:proofErr w:type="gramEnd"/>
             <w:r>
               <w:rPr>
-                <w:sz w:val="20"/>
-                <w:szCs w:val="20"/>
+                <w:sz w:val="17"/>
+                <w:szCs w:val="17"/>
               </w:rPr>
               <w:t>)</w:t>
             </w:r>
             <w:r>
               <w:rPr>
-                <w:sz w:val="20"/>
-                <w:szCs w:val="20"/>
+                <w:sz w:val="17"/>
+                <w:szCs w:val="17"/>
+              </w:rPr>
+              <w:t xml:space="preserve"> Example</w:t>
+            </w:r>
+          </w:p>
+          <w:p>
+            <w:pPr>
+              <w:numPr>
+                <w:ilvl w:val="0"/>
+                <w:numId w:val="42"/>
+              </w:numPr>
+              <w:rPr>
+                <w:sz w:val="17"/>
+                <w:szCs w:val="17"/>
+              </w:rPr>
+            </w:pPr>
+            <w:r>
+              <w:rPr>
+                <w:b/>
+                <w:bCs/>
+                <w:sz w:val="17"/>
+                <w:szCs w:val="17"/>
+              </w:rPr>
+              <w:t>PE-3:</w:t>
+            </w:r>
+            <w:r>
+              <w:rPr>
+                <w:sz w:val="17"/>
+                <w:szCs w:val="17"/>
+              </w:rPr>
+              <w:t xml:space="preserve"> </w:t>
+            </w:r>
+            <w:r>
+              <w:rPr>
+                <w:sz w:val="17"/>
+                <w:szCs w:val="17"/>
+              </w:rPr>
+              <w:t>I can use iteration to reduce repetition in my code.</w:t>
+            </w:r>
+          </w:p>
+          <w:p>
+            <w:pPr>
+              <w:numPr>
+                <w:ilvl w:val="1"/>
+                <w:numId w:val="42"/>
+              </w:numPr>
+              <w:rPr>
+                <w:sz w:val="17"/>
+                <w:szCs w:val="17"/>
+              </w:rPr>
+            </w:pPr>
+            <w:proofErr w:type="gramStart"/>
+            <w:r>
+              <w:rPr>
+                <w:sz w:val="17"/>
+                <w:szCs w:val="17"/>
+              </w:rPr>
+              <w:t>across(</w:t>
+            </w:r>
+            <w:proofErr w:type="gramEnd"/>
+            <w:r>
+              <w:rPr>
+                <w:sz w:val="17"/>
+                <w:szCs w:val="17"/>
+              </w:rPr>
+              <w:t>) Example</w:t>
+            </w:r>
+            <w:r>
+              <w:rPr>
+                <w:sz w:val="17"/>
+                <w:szCs w:val="17"/>
               </w:rPr>
               <w:br/>
             </w:r>
@@ -1476,23 +2189,23 @@
               <w:rPr>
                 <w:b/>
                 <w:bCs/>
-                <w:sz w:val="20"/>
-                <w:szCs w:val="20"/>
+                <w:sz w:val="17"/>
+                <w:szCs w:val="17"/>
               </w:rPr>
             </w:pPr>
             <w:r>
               <w:rPr>
                 <w:b/>
                 <w:bCs/>
-                <w:sz w:val="20"/>
-                <w:szCs w:val="20"/>
+                <w:sz w:val="17"/>
+                <w:szCs w:val="17"/>
               </w:rPr>
               <w:t xml:space="preserve">PE-4: </w:t>
             </w:r>
             <w:r>
               <w:rPr>
-                <w:sz w:val="20"/>
-                <w:szCs w:val="20"/>
+                <w:sz w:val="17"/>
+                <w:szCs w:val="17"/>
               </w:rPr>
               <w:t>I can use modern tools when carrying out my analysis.</w:t>
             </w:r>
@@ -1504,14 +2217,14 @@
                 <w:numId w:val="43"/>
               </w:numPr>
               <w:rPr>
-                <w:sz w:val="20"/>
-                <w:szCs w:val="20"/>
-              </w:rPr>
-            </w:pPr>
-            <w:r>
-              <w:rPr>
-                <w:sz w:val="20"/>
-                <w:szCs w:val="20"/>
+                <w:sz w:val="17"/>
+                <w:szCs w:val="17"/>
+              </w:rPr>
+            </w:pPr>
+            <w:r>
+              <w:rPr>
+                <w:sz w:val="17"/>
+                <w:szCs w:val="17"/>
               </w:rPr>
               <w:t>Not superseded or deprecated</w:t>
             </w:r>
@@ -1523,31 +2236,31 @@
                 <w:numId w:val="44"/>
               </w:numPr>
               <w:rPr>
-                <w:sz w:val="20"/>
-                <w:szCs w:val="20"/>
+                <w:sz w:val="17"/>
+                <w:szCs w:val="17"/>
               </w:rPr>
             </w:pPr>
             <w:proofErr w:type="spellStart"/>
             <w:r>
               <w:rPr>
-                <w:sz w:val="20"/>
-                <w:szCs w:val="20"/>
+                <w:sz w:val="17"/>
+                <w:szCs w:val="17"/>
               </w:rPr>
               <w:t>dplyr</w:t>
             </w:r>
             <w:proofErr w:type="spellEnd"/>
             <w:r>
               <w:rPr>
-                <w:sz w:val="20"/>
-                <w:szCs w:val="20"/>
+                <w:sz w:val="17"/>
+                <w:szCs w:val="17"/>
               </w:rPr>
               <w:t xml:space="preserve"> pipeline connected to </w:t>
             </w:r>
             <w:proofErr w:type="spellStart"/>
             <w:r>
               <w:rPr>
-                <w:sz w:val="20"/>
-                <w:szCs w:val="20"/>
+                <w:sz w:val="17"/>
+                <w:szCs w:val="17"/>
               </w:rPr>
               <w:t>ggplot</w:t>
             </w:r>
@@ -1556,8 +2269,8 @@
           <w:p>
             <w:pPr>
               <w:rPr>
-                <w:sz w:val="20"/>
-                <w:szCs w:val="20"/>
+                <w:sz w:val="17"/>
+                <w:szCs w:val="17"/>
               </w:rPr>
             </w:pPr>
           </w:p>
@@ -1568,23 +2281,23 @@
                 <w:numId w:val="45"/>
               </w:numPr>
               <w:rPr>
-                <w:sz w:val="20"/>
-                <w:szCs w:val="20"/>
+                <w:sz w:val="17"/>
+                <w:szCs w:val="17"/>
               </w:rPr>
             </w:pPr>
             <w:r>
               <w:rPr>
                 <w:b/>
                 <w:bCs/>
-                <w:sz w:val="20"/>
-                <w:szCs w:val="20"/>
+                <w:sz w:val="17"/>
+                <w:szCs w:val="17"/>
               </w:rPr>
               <w:t>DSM-2:</w:t>
             </w:r>
             <w:r>
               <w:rPr>
-                <w:sz w:val="20"/>
-                <w:szCs w:val="20"/>
+                <w:sz w:val="17"/>
+                <w:szCs w:val="17"/>
               </w:rPr>
               <w:t xml:space="preserve"> I can conduct common statistical analyses in R</w:t>
             </w:r>
@@ -1596,14 +2309,14 @@
                 <w:numId w:val="46"/>
               </w:numPr>
               <w:rPr>
-                <w:sz w:val="20"/>
-                <w:szCs w:val="20"/>
-              </w:rPr>
-            </w:pPr>
-            <w:r>
-              <w:rPr>
-                <w:sz w:val="20"/>
-                <w:szCs w:val="20"/>
+                <w:sz w:val="17"/>
+                <w:szCs w:val="17"/>
+              </w:rPr>
+            </w:pPr>
+            <w:r>
+              <w:rPr>
+                <w:sz w:val="17"/>
+                <w:szCs w:val="17"/>
               </w:rPr>
               <w:t>Example 1</w:t>
             </w:r>
@@ -1615,49 +2328,17 @@
                 <w:numId w:val="47"/>
               </w:numPr>
               <w:rPr>
-                <w:sz w:val="20"/>
-                <w:szCs w:val="20"/>
-              </w:rPr>
-            </w:pPr>
-            <w:r>
-              <w:rPr>
-                <w:sz w:val="20"/>
-                <w:szCs w:val="20"/>
+                <w:sz w:val="17"/>
+                <w:szCs w:val="17"/>
+              </w:rPr>
+            </w:pPr>
+            <w:r>
+              <w:rPr>
+                <w:sz w:val="17"/>
+                <w:szCs w:val="17"/>
               </w:rPr>
               <w:t>Example 2</w:t>
             </w:r>
-          </w:p>
-        </w:tc>
-      </w:tr>
-      <w:tr>
-        <w:tc>
-          <w:tcPr>
-            <w:tcW w:w="4675" w:type="dxa"/>
-          </w:tcPr>
-          <w:p>
-            <w:pPr>
-              <w:rPr>
-                <w:b/>
-                <w:bCs/>
-                <w:sz w:val="20"/>
-                <w:szCs w:val="20"/>
-              </w:rPr>
-            </w:pPr>
-          </w:p>
-        </w:tc>
-        <w:tc>
-          <w:tcPr>
-            <w:tcW w:w="4675" w:type="dxa"/>
-          </w:tcPr>
-          <w:p>
-            <w:pPr>
-              <w:rPr>
-                <w:b/>
-                <w:bCs/>
-                <w:sz w:val="20"/>
-                <w:szCs w:val="20"/>
-              </w:rPr>
-            </w:pPr>
           </w:p>
         </w:tc>
       </w:tr>
@@ -1665,14 +2346,14 @@
     <w:p>
       <w:pPr>
         <w:rPr>
-          <w:sz w:val="20"/>
-          <w:szCs w:val="20"/>
+          <w:sz w:val="17"/>
+          <w:szCs w:val="17"/>
         </w:rPr>
       </w:pPr>
       <w:r>
         <w:rPr>
-          <w:sz w:val="20"/>
-          <w:szCs w:val="20"/>
+          <w:sz w:val="17"/>
+          <w:szCs w:val="17"/>
         </w:rPr>
         <w:br/>
       </w:r>
@@ -1680,16 +2361,16 @@
     <w:p>
       <w:pPr>
         <w:rPr>
-          <w:sz w:val="20"/>
-          <w:szCs w:val="20"/>
+          <w:sz w:val="17"/>
+          <w:szCs w:val="17"/>
         </w:rPr>
       </w:pPr>
     </w:p>
     <w:p>
       <w:pPr>
         <w:rPr>
-          <w:sz w:val="20"/>
-          <w:szCs w:val="20"/>
+          <w:sz w:val="17"/>
+          <w:szCs w:val="17"/>
         </w:rPr>
       </w:pPr>
     </w:p>
@@ -1704,7 +2385,7 @@
 </file>
 
 <file path=word/numbering.xml><?xml version="1.0" encoding="utf-8"?>
-<w:numbering xmlns:wpc="http://schemas.microsoft.com/office/word/2010/wordprocessingCanvas" xmlns:cx="http://schemas.microsoft.com/office/drawing/2014/chartex" xmlns:cx1="http://schemas.microsoft.com/office/drawing/2015/9/8/chartex" xmlns:cx2="http://schemas.microsoft.com/office/drawing/2015/10/21/chartex" xmlns:cx3="http://schemas.microsoft.com/office/drawing/2016/5/9/chartex" xmlns:cx4="http://schemas.microsoft.com/office/drawing/2016/5/10/chartex" xmlns:cx5="http://schemas.microsoft.com/office/drawing/2016/5/11/chartex" xmlns:cx6="http://schemas.microsoft.com/office/drawing/2016/5/12/chartex" xmlns:cx7="http://schemas.microsoft.com/office/drawing/2016/5/13/chartex" xmlns:cx8="http://schemas.microsoft.com/office/drawing/2016/5/14/chartex" xmlns:mc="http://schemas.openxmlformats.org/markup-compatibility/2006" xmlns:aink="http://schemas.microsoft.com/office/drawing/2016/ink" xmlns:am3d="http://schemas.microsoft.com/office/drawing/2017/model3d" xmlns:o="urn:schemas-microsoft-com:office:office" xmlns:oel="http://schemas.microsoft.com/office/2019/extlst" xmlns:r="http://schemas.openxmlformats.org/officeDocument/2006/relationships" xmlns:m="http://schemas.openxmlformats.org/officeDocument/2006/math" xmlns:v="urn:schemas-microsoft-com:vml" xmlns:wp14="http://schemas.microsoft.com/office/word/2010/wordprocessingDrawing" xmlns:wp="http://schemas.openxmlformats.org/drawingml/2006/wordprocessingDrawing" xmlns:w10="urn:schemas-microsoft-com:office:word" xmlns:w="http://schemas.openxmlformats.org/wordprocessingml/2006/main" xmlns:w14="http://schemas.microsoft.com/office/word/2010/wordml" xmlns:w15="http://schemas.microsoft.com/office/word/2012/wordml" xmlns:w16cex="http://schemas.microsoft.com/office/word/2018/wordml/cex" xmlns:w16cid="http://schemas.microsoft.com/office/word/2016/wordml/cid" xmlns:w16="http://schemas.microsoft.com/office/word/2018/wordml" xmlns:w16du="http://schemas.microsoft.com/office/word/2023/wordml/word16du" xmlns:w16sdtdh="http://schemas.microsoft.com/office/word/2020/wordml/sdtdatahash" xmlns:w16se="http://schemas.microsoft.com/office/word/2015/wordml/symex" xmlns:wpg="http://schemas.microsoft.com/office/word/2010/wordprocessingGroup" xmlns:wpi="http://schemas.microsoft.com/office/word/2010/wordprocessingInk" xmlns:wne="http://schemas.microsoft.com/office/word/2006/wordml" xmlns:wps="http://schemas.microsoft.com/office/word/2010/wordprocessingShape" mc:Ignorable="w14 w15 w16se w16cid w16 w16cex w16sdtdh w16du wp14">
+<w:numbering xmlns:wpc="http://schemas.microsoft.com/office/word/2010/wordprocessingCanvas" xmlns:cx="http://schemas.microsoft.com/office/drawing/2014/chartex" xmlns:cx1="http://schemas.microsoft.com/office/drawing/2015/9/8/chartex" xmlns:cx2="http://schemas.microsoft.com/office/drawing/2015/10/21/chartex" xmlns:cx3="http://schemas.microsoft.com/office/drawing/2016/5/9/chartex" xmlns:cx4="http://schemas.microsoft.com/office/drawing/2016/5/10/chartex" xmlns:cx5="http://schemas.microsoft.com/office/drawing/2016/5/11/chartex" xmlns:cx6="http://schemas.microsoft.com/office/drawing/2016/5/12/chartex" xmlns:cx7="http://schemas.microsoft.com/office/drawing/2016/5/13/chartex" xmlns:cx8="http://schemas.microsoft.com/office/drawing/2016/5/14/chartex" xmlns:mc="http://schemas.openxmlformats.org/markup-compatibility/2006" xmlns:aink="http://schemas.microsoft.com/office/drawing/2016/ink" xmlns:am3d="http://schemas.microsoft.com/office/drawing/2017/model3d" xmlns:o="urn:schemas-microsoft-com:office:office" xmlns:oel="http://schemas.microsoft.com/office/2019/extlst" xmlns:r="http://schemas.openxmlformats.org/officeDocument/2006/relationships" xmlns:m="http://schemas.openxmlformats.org/officeDocument/2006/math" xmlns:v="urn:schemas-microsoft-com:vml" xmlns:wp14="http://schemas.microsoft.com/office/word/2010/wordprocessingDrawing" xmlns:wp="http://schemas.openxmlformats.org/drawingml/2006/wordprocessingDrawing" xmlns:w10="urn:schemas-microsoft-com:office:word" xmlns:w="http://schemas.openxmlformats.org/wordprocessingml/2006/main" xmlns:w14="http://schemas.microsoft.com/office/word/2010/wordml" xmlns:w15="http://schemas.microsoft.com/office/word/2012/wordml" xmlns:w16cex="http://schemas.microsoft.com/office/word/2018/wordml/cex" xmlns:w16cid="http://schemas.microsoft.com/office/word/2016/wordml/cid" xmlns:w16="http://schemas.microsoft.com/office/word/2018/wordml" xmlns:w16du="http://schemas.microsoft.com/office/word/2023/wordml/word16du" xmlns:w16sdtdh="http://schemas.microsoft.com/office/word/2020/wordml/sdtdatahash" xmlns:w16sdtfl="http://schemas.microsoft.com/office/word/2024/wordml/sdtformatlock" xmlns:w16se="http://schemas.microsoft.com/office/word/2015/wordml/symex" xmlns:wpg="http://schemas.microsoft.com/office/word/2010/wordprocessingGroup" xmlns:wpi="http://schemas.microsoft.com/office/word/2010/wordprocessingInk" xmlns:wne="http://schemas.microsoft.com/office/word/2006/wordml" xmlns:wps="http://schemas.microsoft.com/office/word/2010/wordprocessingShape" mc:Ignorable="w14 w15 w16se w16cid w16 w16cex w16sdtdh w16sdtfl w16du wp14">
   <w:abstractNum w:abstractNumId="0" w15:restartNumberingAfterBreak="0">
     <w:nsid w:val="0FBB3C70"/>
     <w:multiLevelType w:val="multilevel"/>
@@ -3441,7 +4122,7 @@
 </file>
 
 <file path=word/styles.xml><?xml version="1.0" encoding="utf-8"?>
-<w:styles xmlns:mc="http://schemas.openxmlformats.org/markup-compatibility/2006" xmlns:r="http://schemas.openxmlformats.org/officeDocument/2006/relationships" xmlns:w="http://schemas.openxmlformats.org/wordprocessingml/2006/main" xmlns:w14="http://schemas.microsoft.com/office/word/2010/wordml" xmlns:w15="http://schemas.microsoft.com/office/word/2012/wordml" xmlns:w16cex="http://schemas.microsoft.com/office/word/2018/wordml/cex" xmlns:w16cid="http://schemas.microsoft.com/office/word/2016/wordml/cid" xmlns:w16="http://schemas.microsoft.com/office/word/2018/wordml" xmlns:w16du="http://schemas.microsoft.com/office/word/2023/wordml/word16du" xmlns:w16sdtdh="http://schemas.microsoft.com/office/word/2020/wordml/sdtdatahash" xmlns:w16se="http://schemas.microsoft.com/office/word/2015/wordml/symex" mc:Ignorable="w14 w15 w16se w16cid w16 w16cex w16sdtdh w16du">
+<w:styles xmlns:mc="http://schemas.openxmlformats.org/markup-compatibility/2006" xmlns:r="http://schemas.openxmlformats.org/officeDocument/2006/relationships" xmlns:w="http://schemas.openxmlformats.org/wordprocessingml/2006/main" xmlns:w14="http://schemas.microsoft.com/office/word/2010/wordml" xmlns:w15="http://schemas.microsoft.com/office/word/2012/wordml" xmlns:w16cex="http://schemas.microsoft.com/office/word/2018/wordml/cex" xmlns:w16cid="http://schemas.microsoft.com/office/word/2016/wordml/cid" xmlns:w16="http://schemas.microsoft.com/office/word/2018/wordml" xmlns:w16du="http://schemas.microsoft.com/office/word/2023/wordml/word16du" xmlns:w16sdtdh="http://schemas.microsoft.com/office/word/2020/wordml/sdtdatahash" xmlns:w16sdtfl="http://schemas.microsoft.com/office/word/2024/wordml/sdtformatlock" xmlns:w16se="http://schemas.microsoft.com/office/word/2015/wordml/symex" mc:Ignorable="w14 w15 w16se w16cid w16 w16cex w16sdtdh w16sdtfl w16du">
   <w:docDefaults>
     <w:rPrDefault>
       <w:rPr>
@@ -4037,6 +4718,7 @@
   <w:style w:type="character" w:default="1" w:styleId="DefaultParagraphFont">
     <w:name w:val="Default Paragraph Font"/>
     <w:uiPriority w:val="1"/>
+    <w:semiHidden/>
     <w:unhideWhenUsed/>
   </w:style>
   <w:style w:type="table" w:default="1" w:styleId="TableNormal">

</xml_diff>